<commit_message>
Primeiros passos Site Café
</commit_message>
<xml_diff>
--- a/apsCafé/aps_1sem.docx
+++ b/apsCafé/aps_1sem.docx
@@ -4,388 +4,1403 @@
   <w:body>
     <w:p>
       <w:pPr>
-        <w:spacing w:line="360" w:lineRule="auto"/>
-        <w:rPr>
-          <w:rFonts w:ascii="Arial" w:hAnsi="Arial" w:cs="Arial"/>
-        </w:rPr>
-      </w:pPr>
-      <w:r>
-        <w:rPr>
-          <w:rFonts w:ascii="Arial" w:hAnsi="Arial" w:cs="Arial"/>
-          <w:noProof/>
-        </w:rPr>
-        <w:drawing>
-          <wp:inline distT="0" distB="0" distL="0" distR="0" wp14:anchorId="170DBED0" wp14:editId="3B899D26">
-            <wp:extent cx="2609385" cy="1090413"/>
-            <wp:effectExtent l="0" t="0" r="635" b="0"/>
-            <wp:docPr id="209789961" name="Imagem 2"/>
-            <wp:cNvGraphicFramePr>
-              <a:graphicFrameLocks xmlns:a="http://schemas.openxmlformats.org/drawingml/2006/main" noChangeAspect="1"/>
-            </wp:cNvGraphicFramePr>
-            <a:graphic xmlns:a="http://schemas.openxmlformats.org/drawingml/2006/main">
-              <a:graphicData uri="http://schemas.openxmlformats.org/drawingml/2006/picture">
-                <pic:pic xmlns:pic="http://schemas.openxmlformats.org/drawingml/2006/picture">
-                  <pic:nvPicPr>
-                    <pic:cNvPr id="0" name="Picture 2"/>
-                    <pic:cNvPicPr>
-                      <a:picLocks noChangeAspect="1" noChangeArrowheads="1"/>
-                    </pic:cNvPicPr>
-                  </pic:nvPicPr>
-                  <pic:blipFill>
-                    <a:blip r:embed="rId5" cstate="print">
-                      <a:extLst>
-                        <a:ext uri="{28A0092B-C50C-407E-A947-70E740481C1C}">
-                          <a14:useLocalDpi xmlns:a14="http://schemas.microsoft.com/office/drawing/2010/main" val="0"/>
-                        </a:ext>
-                      </a:extLst>
-                    </a:blip>
-                    <a:srcRect/>
-                    <a:stretch>
-                      <a:fillRect/>
-                    </a:stretch>
-                  </pic:blipFill>
-                  <pic:spPr bwMode="auto">
-                    <a:xfrm>
-                      <a:off x="0" y="0"/>
-                      <a:ext cx="2679542" cy="1119730"/>
-                    </a:xfrm>
-                    <a:prstGeom prst="rect">
-                      <a:avLst/>
-                    </a:prstGeom>
-                    <a:noFill/>
-                    <a:ln>
-                      <a:noFill/>
-                    </a:ln>
-                  </pic:spPr>
-                </pic:pic>
-              </a:graphicData>
-            </a:graphic>
-          </wp:inline>
-        </w:drawing>
-      </w:r>
-    </w:p>
-    <w:p>
-      <w:pPr>
-        <w:spacing w:line="360" w:lineRule="auto"/>
+        <w:ind w:firstLine="0"/>
+      </w:pPr>
+    </w:p>
+    <w:p>
+      <w:pPr>
         <w:jc w:val="center"/>
-        <w:rPr>
-          <w:rFonts w:ascii="Arial" w:hAnsi="Arial" w:cs="Arial"/>
-          <w:b/>
-          <w:bCs/>
-          <w:sz w:val="32"/>
-          <w:szCs w:val="32"/>
-          <w:u w:val="single"/>
-        </w:rPr>
-      </w:pPr>
-      <w:r>
-        <w:rPr>
-          <w:rFonts w:ascii="Arial" w:hAnsi="Arial" w:cs="Arial"/>
-          <w:b/>
-          <w:bCs/>
-          <w:sz w:val="32"/>
-          <w:szCs w:val="32"/>
-          <w:u w:val="single"/>
-        </w:rPr>
-        <w:t>Ciências da Computação</w:t>
-      </w:r>
-    </w:p>
-    <w:p>
-      <w:pPr>
-        <w:spacing w:line="360" w:lineRule="auto"/>
+      </w:pPr>
+      <w:r>
+        <w:t>ANDRÉ – RA:</w:t>
+      </w:r>
+    </w:p>
+    <w:p>
+      <w:pPr>
         <w:jc w:val="center"/>
-        <w:rPr>
-          <w:rFonts w:ascii="Arial" w:hAnsi="Arial" w:cs="Arial"/>
-          <w:b/>
-          <w:bCs/>
-        </w:rPr>
-      </w:pPr>
-    </w:p>
-    <w:p>
-      <w:pPr>
-        <w:spacing w:line="360" w:lineRule="auto"/>
+      </w:pPr>
+      <w:r>
+        <w:t>GUILHERME MORAIS DE ANDRADE – RA:</w:t>
+      </w:r>
+    </w:p>
+    <w:p>
+      <w:pPr>
         <w:jc w:val="center"/>
-        <w:rPr>
-          <w:rFonts w:ascii="Arial" w:hAnsi="Arial" w:cs="Arial"/>
-          <w:b/>
-          <w:bCs/>
-        </w:rPr>
-      </w:pPr>
-    </w:p>
-    <w:p>
-      <w:pPr>
-        <w:spacing w:line="360" w:lineRule="auto"/>
-        <w:rPr>
-          <w:rFonts w:ascii="Arial" w:hAnsi="Arial" w:cs="Arial"/>
-        </w:rPr>
-      </w:pPr>
-    </w:p>
-    <w:p>
-      <w:pPr>
-        <w:spacing w:line="360" w:lineRule="auto"/>
+      </w:pPr>
+      <w:r>
+        <w:t>HENRICK – RA:</w:t>
+      </w:r>
+    </w:p>
+    <w:p>
+      <w:pPr>
         <w:jc w:val="center"/>
-        <w:rPr>
-          <w:rFonts w:ascii="Arial" w:hAnsi="Arial" w:cs="Arial"/>
-          <w:b/>
-          <w:bCs/>
-          <w:u w:val="single"/>
-        </w:rPr>
-      </w:pPr>
-      <w:r>
-        <w:rPr>
-          <w:rFonts w:ascii="Arial" w:hAnsi="Arial" w:cs="Arial"/>
-          <w:b/>
-          <w:bCs/>
-          <w:u w:val="single"/>
-        </w:rPr>
-        <w:t xml:space="preserve">Atividade Prática </w:t>
-      </w:r>
-      <w:r>
-        <w:rPr>
-          <w:rFonts w:ascii="Arial" w:hAnsi="Arial" w:cs="Arial"/>
-          <w:b/>
-          <w:bCs/>
-          <w:u w:val="single"/>
-        </w:rPr>
-        <w:t>Supervisionada</w:t>
-      </w:r>
-      <w:r>
-        <w:rPr>
-          <w:rFonts w:ascii="Arial" w:hAnsi="Arial" w:cs="Arial"/>
-          <w:b/>
-          <w:bCs/>
-          <w:u w:val="single"/>
-        </w:rPr>
-        <w:t xml:space="preserve"> (APS)</w:t>
-      </w:r>
-      <w:r>
-        <w:rPr>
-          <w:rFonts w:ascii="Arial" w:hAnsi="Arial" w:cs="Arial"/>
-          <w:b/>
-          <w:bCs/>
-          <w:u w:val="single"/>
-        </w:rPr>
-        <w:t xml:space="preserve"> 1</w:t>
-      </w:r>
-      <w:r>
-        <w:rPr>
-          <w:rFonts w:ascii="Arial" w:hAnsi="Arial" w:cs="Arial"/>
-          <w:b/>
-          <w:bCs/>
-          <w:u w:val="single"/>
-          <w:vertAlign w:val="superscript"/>
-        </w:rPr>
-        <w:t xml:space="preserve">0 </w:t>
-      </w:r>
-      <w:r>
-        <w:rPr>
-          <w:rFonts w:ascii="Arial" w:hAnsi="Arial" w:cs="Arial"/>
-          <w:b/>
-          <w:bCs/>
-          <w:u w:val="single"/>
-        </w:rPr>
-        <w:t>Semestre</w:t>
-      </w:r>
-    </w:p>
-    <w:p>
-      <w:pPr>
-        <w:spacing w:line="360" w:lineRule="auto"/>
-        <w:rPr>
-          <w:rFonts w:ascii="Arial" w:hAnsi="Arial" w:cs="Arial"/>
-        </w:rPr>
-      </w:pPr>
-    </w:p>
-    <w:p>
-      <w:pPr>
-        <w:spacing w:line="360" w:lineRule="auto"/>
+      </w:pPr>
+    </w:p>
+    <w:p>
+      <w:pPr>
         <w:jc w:val="center"/>
-        <w:rPr>
-          <w:rFonts w:ascii="Arial" w:hAnsi="Arial" w:cs="Arial"/>
-          <w:b/>
-          <w:bCs/>
-        </w:rPr>
-      </w:pPr>
-      <w:r>
-        <w:rPr>
-          <w:rFonts w:ascii="Arial" w:hAnsi="Arial" w:cs="Arial"/>
-          <w:b/>
-          <w:bCs/>
-        </w:rPr>
-        <w:t>Tema:</w:t>
-      </w:r>
-    </w:p>
-    <w:p>
-      <w:pPr>
-        <w:spacing w:line="360" w:lineRule="auto"/>
+      </w:pPr>
+    </w:p>
+    <w:p>
+      <w:pPr>
         <w:jc w:val="center"/>
-        <w:rPr>
-          <w:rFonts w:ascii="Arial" w:hAnsi="Arial" w:cs="Arial"/>
-          <w:b/>
-          <w:bCs/>
-        </w:rPr>
-      </w:pPr>
-      <w:r>
-        <w:rPr>
-          <w:rFonts w:ascii="Arial" w:hAnsi="Arial" w:cs="Arial"/>
-          <w:b/>
-          <w:bCs/>
-        </w:rPr>
-        <w:t>“</w:t>
-      </w:r>
-      <w:r>
-        <w:rPr>
-          <w:rFonts w:ascii="Arial" w:hAnsi="Arial" w:cs="Arial"/>
-          <w:b/>
-          <w:bCs/>
-        </w:rPr>
-        <w:t>VALIDAÇÃO DE INTERFACE GRÁFICA DE WEBSITE COM INFORMAÇÕES SOBRE PLANTIO AGRÍCOLA</w:t>
-      </w:r>
-      <w:r>
-        <w:rPr>
-          <w:rFonts w:ascii="Arial" w:hAnsi="Arial" w:cs="Arial"/>
-          <w:b/>
-          <w:bCs/>
-        </w:rPr>
-        <w:t>”</w:t>
-      </w:r>
-    </w:p>
-    <w:p>
-      <w:pPr>
-        <w:spacing w:line="360" w:lineRule="auto"/>
+      </w:pPr>
+    </w:p>
+    <w:p>
+      <w:pPr>
         <w:jc w:val="center"/>
-        <w:rPr>
-          <w:rFonts w:ascii="Arial" w:hAnsi="Arial" w:cs="Arial"/>
-        </w:rPr>
-      </w:pPr>
-    </w:p>
-    <w:p>
-      <w:pPr>
-        <w:spacing w:line="360" w:lineRule="auto"/>
-        <w:rPr>
-          <w:rFonts w:ascii="Arial" w:hAnsi="Arial" w:cs="Arial"/>
-        </w:rPr>
-      </w:pPr>
-    </w:p>
-    <w:p>
-      <w:pPr>
-        <w:spacing w:line="360" w:lineRule="auto"/>
-        <w:rPr>
-          <w:rFonts w:ascii="Arial" w:hAnsi="Arial" w:cs="Arial"/>
-        </w:rPr>
-      </w:pPr>
-    </w:p>
-    <w:p>
-      <w:pPr>
-        <w:spacing w:line="360" w:lineRule="auto"/>
-        <w:rPr>
-          <w:rFonts w:ascii="Arial" w:hAnsi="Arial" w:cs="Arial"/>
-        </w:rPr>
-      </w:pPr>
-    </w:p>
-    <w:p>
-      <w:pPr>
-        <w:spacing w:line="360" w:lineRule="auto"/>
-        <w:rPr>
-          <w:rFonts w:ascii="Arial" w:hAnsi="Arial" w:cs="Arial"/>
-        </w:rPr>
-      </w:pPr>
-    </w:p>
-    <w:p>
-      <w:pPr>
-        <w:spacing w:line="360" w:lineRule="auto"/>
-        <w:rPr>
-          <w:rFonts w:ascii="Arial" w:hAnsi="Arial" w:cs="Arial"/>
-        </w:rPr>
-      </w:pPr>
-    </w:p>
-    <w:p>
-      <w:pPr>
-        <w:spacing w:line="360" w:lineRule="auto"/>
-        <w:rPr>
-          <w:rFonts w:ascii="Arial" w:hAnsi="Arial" w:cs="Arial"/>
-        </w:rPr>
-      </w:pPr>
-    </w:p>
-    <w:p>
-      <w:pPr>
-        <w:spacing w:line="360" w:lineRule="auto"/>
-        <w:rPr>
-          <w:rFonts w:ascii="Arial" w:hAnsi="Arial" w:cs="Arial"/>
-        </w:rPr>
-      </w:pPr>
-    </w:p>
-    <w:p>
-      <w:pPr>
-        <w:spacing w:line="360" w:lineRule="auto"/>
-        <w:rPr>
-          <w:rFonts w:ascii="Arial" w:hAnsi="Arial" w:cs="Arial"/>
-        </w:rPr>
-      </w:pPr>
-      <w:r>
-        <w:rPr>
-          <w:rFonts w:ascii="Arial" w:hAnsi="Arial" w:cs="Arial"/>
-          <w:b/>
-          <w:bCs/>
-        </w:rPr>
-        <w:t>Alunos:</w:t>
-      </w:r>
-      <w:r>
-        <w:rPr>
-          <w:rFonts w:ascii="Arial" w:hAnsi="Arial" w:cs="Arial"/>
-        </w:rPr>
-        <w:br/>
-        <w:t>Guilherme Morais de Andrade – Ra:</w:t>
-      </w:r>
-      <w:r>
-        <w:rPr>
-          <w:rFonts w:ascii="Arial" w:hAnsi="Arial" w:cs="Arial"/>
-        </w:rPr>
-        <w:br/>
-        <w:t>André Porto</w:t>
-      </w:r>
-      <w:r>
-        <w:rPr>
-          <w:rFonts w:ascii="Arial" w:hAnsi="Arial" w:cs="Arial"/>
-        </w:rPr>
-        <w:t xml:space="preserve"> – Ra:</w:t>
-      </w:r>
-      <w:r>
-        <w:rPr>
-          <w:rFonts w:ascii="Arial" w:hAnsi="Arial" w:cs="Arial"/>
-        </w:rPr>
-        <w:br/>
-      </w:r>
-      <w:proofErr w:type="spellStart"/>
-      <w:r>
-        <w:rPr>
-          <w:rFonts w:ascii="Arial" w:hAnsi="Arial" w:cs="Arial"/>
-        </w:rPr>
-        <w:t>Henrick</w:t>
-      </w:r>
-      <w:proofErr w:type="spellEnd"/>
-      <w:r>
-        <w:rPr>
-          <w:rFonts w:ascii="Arial" w:hAnsi="Arial" w:cs="Arial"/>
-        </w:rPr>
-        <w:t xml:space="preserve"> – Ra:</w:t>
-      </w:r>
-      <w:r>
-        <w:rPr>
-          <w:rFonts w:ascii="Arial" w:hAnsi="Arial" w:cs="Arial"/>
-        </w:rPr>
-        <w:br/>
-      </w:r>
-    </w:p>
-    <w:p>
-      <w:pPr>
-        <w:spacing w:line="360" w:lineRule="auto"/>
-        <w:rPr>
-          <w:rFonts w:ascii="Arial" w:hAnsi="Arial" w:cs="Arial"/>
-        </w:rPr>
-      </w:pPr>
-    </w:p>
+      </w:pPr>
+    </w:p>
+    <w:p>
+      <w:pPr>
+        <w:jc w:val="center"/>
+      </w:pPr>
+    </w:p>
+    <w:p>
+      <w:pPr>
+        <w:jc w:val="center"/>
+        <w:rPr>
+          <w:b/>
+          <w:bCs/>
+        </w:rPr>
+      </w:pPr>
+      <w:r>
+        <w:rPr>
+          <w:b/>
+          <w:bCs/>
+        </w:rPr>
+        <w:t>ATIVIDADE PRÁTICA SUPERVISIONADA:</w:t>
+      </w:r>
+    </w:p>
+    <w:p>
+      <w:pPr>
+        <w:jc w:val="center"/>
+        <w:rPr>
+          <w:b/>
+          <w:bCs/>
+        </w:rPr>
+      </w:pPr>
+      <w:r>
+        <w:rPr>
+          <w:b/>
+          <w:bCs/>
+        </w:rPr>
+        <w:t>CRIACÃO DE UM SITE SOBRE O PLANTIO DO CAFÉ</w:t>
+      </w:r>
+    </w:p>
+    <w:p>
+      <w:pPr>
+        <w:jc w:val="center"/>
+      </w:pPr>
+    </w:p>
+    <w:p>
+      <w:pPr>
+        <w:jc w:val="center"/>
+      </w:pPr>
+    </w:p>
+    <w:p>
+      <w:pPr>
+        <w:jc w:val="center"/>
+      </w:pPr>
+    </w:p>
+    <w:p>
+      <w:pPr>
+        <w:jc w:val="center"/>
+      </w:pPr>
+    </w:p>
+    <w:p>
+      <w:pPr>
+        <w:jc w:val="center"/>
+      </w:pPr>
+      <w:r>
+        <w:t>1º SEMESTRE – CIÊNCIAS DA COMPUTAÇÃO</w:t>
+      </w:r>
+    </w:p>
+    <w:p>
+      <w:pPr>
+        <w:jc w:val="center"/>
+      </w:pPr>
+    </w:p>
+    <w:p>
+      <w:pPr>
+        <w:jc w:val="center"/>
+      </w:pPr>
+    </w:p>
+    <w:p>
+      <w:pPr>
+        <w:jc w:val="center"/>
+      </w:pPr>
+    </w:p>
+    <w:p>
+      <w:pPr>
+        <w:ind w:firstLine="0"/>
+      </w:pPr>
+    </w:p>
+    <w:p>
+      <w:r>
+        <w:t>UNIP – UNIVERSIDADE PAULISTA</w:t>
+      </w:r>
+    </w:p>
+    <w:p>
+      <w:r>
+        <w:t>MAIO/2025</w:t>
+      </w:r>
+    </w:p>
+    <w:p/>
+    <w:p/>
+    <w:p>
+      <w:pPr>
+        <w:rPr>
+          <w:b/>
+          <w:bCs/>
+        </w:rPr>
+      </w:pPr>
+      <w:r>
+        <w:rPr>
+          <w:b/>
+          <w:bCs/>
+        </w:rPr>
+        <w:lastRenderedPageBreak/>
+        <w:t>ÍNDICE</w:t>
+      </w:r>
+    </w:p>
+    <w:p>
+      <w:pPr>
+        <w:rPr>
+          <w:b/>
+          <w:bCs/>
+        </w:rPr>
+      </w:pPr>
+    </w:p>
+    <w:p/>
+    <w:p>
+      <w:pPr>
+        <w:rPr>
+          <w:b/>
+          <w:bCs/>
+        </w:rPr>
+      </w:pPr>
+    </w:p>
+    <w:p/>
+    <w:p>
+      <w:pPr>
+        <w:rPr>
+          <w:b/>
+          <w:bCs/>
+        </w:rPr>
+      </w:pPr>
+    </w:p>
+    <w:p>
+      <w:pPr>
+        <w:rPr>
+          <w:b/>
+          <w:bCs/>
+        </w:rPr>
+      </w:pPr>
+    </w:p>
+    <w:p>
+      <w:pPr>
+        <w:rPr>
+          <w:b/>
+          <w:bCs/>
+        </w:rPr>
+      </w:pPr>
+    </w:p>
+    <w:p>
+      <w:pPr>
+        <w:rPr>
+          <w:b/>
+          <w:bCs/>
+        </w:rPr>
+      </w:pPr>
+    </w:p>
+    <w:p>
+      <w:pPr>
+        <w:rPr>
+          <w:b/>
+          <w:bCs/>
+        </w:rPr>
+      </w:pPr>
+    </w:p>
+    <w:p>
+      <w:pPr>
+        <w:rPr>
+          <w:b/>
+          <w:bCs/>
+        </w:rPr>
+      </w:pPr>
+    </w:p>
+    <w:p>
+      <w:pPr>
+        <w:rPr>
+          <w:b/>
+          <w:bCs/>
+        </w:rPr>
+      </w:pPr>
+    </w:p>
+    <w:p>
+      <w:pPr>
+        <w:rPr>
+          <w:b/>
+          <w:bCs/>
+        </w:rPr>
+      </w:pPr>
+    </w:p>
+    <w:p>
+      <w:pPr>
+        <w:rPr>
+          <w:b/>
+          <w:bCs/>
+        </w:rPr>
+      </w:pPr>
+    </w:p>
+    <w:p>
+      <w:pPr>
+        <w:rPr>
+          <w:b/>
+          <w:bCs/>
+        </w:rPr>
+      </w:pPr>
+    </w:p>
+    <w:p>
+      <w:pPr>
+        <w:rPr>
+          <w:b/>
+          <w:bCs/>
+        </w:rPr>
+      </w:pPr>
+    </w:p>
+    <w:p>
+      <w:pPr>
+        <w:rPr>
+          <w:b/>
+          <w:bCs/>
+        </w:rPr>
+      </w:pPr>
+    </w:p>
+    <w:p>
+      <w:pPr>
+        <w:rPr>
+          <w:b/>
+          <w:bCs/>
+        </w:rPr>
+      </w:pPr>
+    </w:p>
+    <w:p>
+      <w:pPr>
+        <w:rPr>
+          <w:b/>
+          <w:bCs/>
+        </w:rPr>
+      </w:pPr>
+    </w:p>
+    <w:p>
+      <w:pPr>
+        <w:rPr>
+          <w:b/>
+          <w:bCs/>
+        </w:rPr>
+      </w:pPr>
+    </w:p>
+    <w:p>
+      <w:pPr>
+        <w:rPr>
+          <w:b/>
+          <w:bCs/>
+        </w:rPr>
+      </w:pPr>
+    </w:p>
+    <w:p>
+      <w:pPr>
+        <w:rPr>
+          <w:b/>
+          <w:bCs/>
+        </w:rPr>
+      </w:pPr>
+    </w:p>
+    <w:p>
+      <w:pPr>
+        <w:rPr>
+          <w:b/>
+          <w:bCs/>
+        </w:rPr>
+      </w:pPr>
+    </w:p>
+    <w:p>
+      <w:pPr>
+        <w:rPr>
+          <w:b/>
+          <w:bCs/>
+        </w:rPr>
+      </w:pPr>
+    </w:p>
+    <w:p>
+      <w:r>
+        <w:rPr>
+          <w:b/>
+          <w:bCs/>
+        </w:rPr>
+        <w:lastRenderedPageBreak/>
+        <w:t>INTRODUÇÃO</w:t>
+      </w:r>
+      <w:r>
+        <w:rPr>
+          <w:b/>
+          <w:bCs/>
+        </w:rPr>
+        <w:t xml:space="preserve">  </w:t>
+      </w:r>
+    </w:p>
+    <w:p>
+      <w:r>
+        <w:t xml:space="preserve">O café é </w:t>
+      </w:r>
+      <w:r>
+        <w:t xml:space="preserve">a segunda bebida mais consumida mundialmente, mas para </w:t>
+      </w:r>
+      <w:r>
+        <w:t xml:space="preserve">alcançar essa posição no ranking mundial, </w:t>
+      </w:r>
+      <w:r>
+        <w:t>os produtores cafeeiros são os responsáveis por essa cla</w:t>
+      </w:r>
+      <w:r>
+        <w:t>ssificaçã</w:t>
+      </w:r>
+      <w:r>
+        <w:t>o.</w:t>
+      </w:r>
+      <w:r>
+        <w:t xml:space="preserve"> </w:t>
+      </w:r>
+    </w:p>
+    <w:p>
+      <w:r>
+        <w:t>V</w:t>
+      </w:r>
+      <w:r>
+        <w:t>amos te mostrar a história do café, suas características gerais, como, melhor época para se plantar, como escolher a melhor área para fazer o seu plantio, quais fertilizantes ide</w:t>
+      </w:r>
+      <w:r>
+        <w:t>a</w:t>
+      </w:r>
+      <w:r>
+        <w:t xml:space="preserve">is para se usar na plantação, suas etapas </w:t>
+      </w:r>
+      <w:r>
+        <w:t>pós-colheita</w:t>
+      </w:r>
+      <w:r>
+        <w:t xml:space="preserve"> do grão até o pó de café</w:t>
+      </w:r>
+      <w:r>
+        <w:t xml:space="preserve"> e o mercado mundial do café.</w:t>
+      </w:r>
+    </w:p>
+    <w:p>
+      <w:r>
+        <w:t xml:space="preserve">Dentre histórias e lendas não sabemos </w:t>
+      </w:r>
+      <w:r>
+        <w:t xml:space="preserve">a </w:t>
+      </w:r>
+      <w:r>
+        <w:t xml:space="preserve">verdadeira e exata </w:t>
+      </w:r>
+      <w:r>
+        <w:t xml:space="preserve">localidade que foi descoberta sobre o café, mas a lenda mais </w:t>
+      </w:r>
+      <w:r>
+        <w:t>famosa é que o café foi descoberto por um pastor da Etiópia.</w:t>
+      </w:r>
+    </w:p>
+    <w:p>
+      <w:r>
+        <w:t>Os objetivos dessa pesquisa é poder informar as pessoas que tem curiosidade sobre a história do café e como acontece cada detalhe desde o plantio até</w:t>
+      </w:r>
+      <w:r>
+        <w:t xml:space="preserve"> o café consumido na residência de cada cidadão do mundo.</w:t>
+      </w:r>
+    </w:p>
+    <w:p/>
+    <w:p/>
+    <w:p/>
+    <w:p/>
+    <w:p/>
+    <w:p/>
+    <w:p/>
+    <w:p/>
+    <w:p/>
+    <w:p/>
+    <w:p/>
+    <w:p/>
+    <w:p>
+      <w:pPr>
+        <w:ind w:firstLine="0"/>
+      </w:pPr>
+    </w:p>
+    <w:p>
+      <w:r>
+        <w:rPr>
+          <w:b/>
+          <w:bCs/>
+        </w:rPr>
+        <w:lastRenderedPageBreak/>
+        <w:t>OBJETIVOS GERAIS</w:t>
+      </w:r>
+      <w:r>
+        <w:rPr>
+          <w:b/>
+          <w:bCs/>
+        </w:rPr>
+        <w:t xml:space="preserve"> </w:t>
+      </w:r>
+    </w:p>
+    <w:p/>
+    <w:p/>
+    <w:p/>
+    <w:p/>
+    <w:p/>
+    <w:p/>
+    <w:p/>
+    <w:p/>
+    <w:p/>
+    <w:p/>
+    <w:p/>
+    <w:p/>
+    <w:p/>
+    <w:p/>
+    <w:p/>
+    <w:p/>
+    <w:p/>
+    <w:p/>
+    <w:p/>
+    <w:p>
+      <w:pPr>
+        <w:ind w:firstLine="0"/>
+      </w:pPr>
+    </w:p>
+    <w:p>
+      <w:pPr>
+        <w:rPr>
+          <w:b/>
+          <w:bCs/>
+        </w:rPr>
+      </w:pPr>
+    </w:p>
+    <w:p>
+      <w:pPr>
+        <w:rPr>
+          <w:b/>
+          <w:bCs/>
+        </w:rPr>
+      </w:pPr>
+    </w:p>
+    <w:p>
+      <w:pPr>
+        <w:rPr>
+          <w:b/>
+          <w:bCs/>
+        </w:rPr>
+      </w:pPr>
+    </w:p>
+    <w:p>
+      <w:pPr>
+        <w:rPr>
+          <w:b/>
+          <w:bCs/>
+        </w:rPr>
+      </w:pPr>
+      <w:r>
+        <w:rPr>
+          <w:b/>
+          <w:bCs/>
+        </w:rPr>
+        <w:lastRenderedPageBreak/>
+        <w:t>CONCEITOS GERAIS</w:t>
+      </w:r>
+      <w:r>
+        <w:rPr>
+          <w:b/>
+          <w:bCs/>
+        </w:rPr>
+        <w:t xml:space="preserve"> </w:t>
+      </w:r>
+    </w:p>
+    <w:p>
+      <w:pPr>
+        <w:rPr>
+          <w:b/>
+          <w:bCs/>
+        </w:rPr>
+      </w:pPr>
+    </w:p>
+    <w:p>
+      <w:pPr>
+        <w:rPr>
+          <w:b/>
+          <w:bCs/>
+        </w:rPr>
+      </w:pPr>
+      <w:r>
+        <w:rPr>
+          <w:b/>
+          <w:bCs/>
+        </w:rPr>
+        <w:t>Qual a melhor época para começar seu plantio:</w:t>
+      </w:r>
+    </w:p>
+    <w:p>
+      <w:r>
+        <w:t xml:space="preserve">Nas maiores regiões produtoras, o período mais adequado para realizar o plantio dos cafeeiros é na estação das águas, que se inicia entre outubro/novembro. </w:t>
+      </w:r>
+      <w:r>
+        <w:t xml:space="preserve">Entretanto, é essencial que o momento exato para dar início ao plantio dentro desse período seja definido com a ajuda de um engenheiro agrônomo ou de um especialista qualificado. Isso acontece porque diversos fatores podem influenciar o sucesso em cada etapa do processo. </w:t>
+      </w:r>
+    </w:p>
+    <w:p>
+      <w:pPr>
+        <w:rPr>
+          <w:b/>
+          <w:bCs/>
+        </w:rPr>
+      </w:pPr>
+      <w:r>
+        <w:rPr>
+          <w:b/>
+          <w:bCs/>
+        </w:rPr>
+        <w:t>Qual é a área ideal para cultivar o café?</w:t>
+      </w:r>
+    </w:p>
+    <w:p>
+      <w:r>
+        <w:t xml:space="preserve">Primeiramente, é fundamental compreender que o planejamento do cultivo de café precisa ser meticulosamente elaborado para evitar possíveis prejuízos financeiros. Erros na seleção da área, no espaçamento e nas técnicas iniciais de cultivo só poderão ser corrigidos quando houver a renovação do cafezal, pois os equívocos cometidos impactarão toda a vida útil da plantação. </w:t>
+      </w:r>
+    </w:p>
+    <w:p>
+      <w:r>
+        <w:t>A definição da área é o primeiro aspecto a ser avaliado antes do início do plantio de café. Isso se deve ao fato de que a planta pode não se desenvolver adequadamente se o cultivo ocorrer em locais que não favoreçam seu pleno crescimento. É importante estar ciente dos fatores que devem ser considerados!</w:t>
+      </w:r>
+    </w:p>
+    <w:p>
+      <w:r>
+        <w:t>-T</w:t>
+      </w:r>
+      <w:r>
+        <w:t>emperatura:</w:t>
+      </w:r>
+    </w:p>
+    <w:p>
+      <w:r>
+        <w:t>A temperatura ideal de cultivo varia de 18ºC a 23ºC, sendo que seu desenvolvimento pode ser muito prejudicado em temperaturas acima de 30ºC.</w:t>
+      </w:r>
+    </w:p>
+    <w:p>
+      <w:r>
+        <w:t>-</w:t>
+      </w:r>
+      <w:r>
+        <w:t>Precipitação:</w:t>
+      </w:r>
+    </w:p>
+    <w:p>
+      <w:r>
+        <w:t>Para permitir a exploração comercial, o regime de chuvas considerado ideal está na faixa de 1200 mm a 1500 mm anuais. É importante que a precipitação atinja, sobretudo, os períodos de desenvolvimento vegetativo e de frutificação.</w:t>
+      </w:r>
+    </w:p>
+    <w:p>
+      <w:r>
+        <w:t>-</w:t>
+      </w:r>
+      <w:r>
+        <w:t xml:space="preserve">Altitude: </w:t>
+      </w:r>
+    </w:p>
+    <w:p>
+      <w:r>
+        <w:lastRenderedPageBreak/>
+        <w:t>O café é uma planta que apresenta maior dificuldade para se desenvolver em regiões no mesmo nível do mar, sendo que a recomendação é que a plantação ocorra em áreas entre 600 m e 1200 m de altitude.</w:t>
+      </w:r>
+    </w:p>
+    <w:p>
+      <w:r>
+        <w:t>-</w:t>
+      </w:r>
+      <w:r>
+        <w:t>Umidade:</w:t>
+      </w:r>
+    </w:p>
+    <w:p>
+      <w:r>
+        <w:t xml:space="preserve">Tanto </w:t>
+      </w:r>
+      <w:r>
+        <w:t>a umidade alta quanto baixa pode</w:t>
+      </w:r>
+      <w:r>
+        <w:t xml:space="preserve"> ser </w:t>
+      </w:r>
+      <w:r>
+        <w:t>prejudicial</w:t>
+      </w:r>
+      <w:r>
+        <w:t xml:space="preserve"> para o desenvolvimento do café. A alta umidade favorece a incidência de pragas, doenças e fermentações indesejáveis. Já a baixa umidade favorece o aparecimento de algumas pragas e prejudica o desenvolvimento da planta.</w:t>
+      </w:r>
+    </w:p>
+    <w:p>
+      <w:r>
+        <w:t>-</w:t>
+      </w:r>
+      <w:r>
+        <w:t xml:space="preserve">Topografia: </w:t>
+      </w:r>
+    </w:p>
+    <w:p>
+      <w:r>
+        <w:t>Embora cerca de 40% da plantação de café no Brasil ser realizada em áreas montanhosas, é recomendado que o plantio seja feito em regiões mais planas. Assim, é possível facilitar a mecanização, o controle de erosão e a proteção do solo, além de reduzir gastos com mão de obra.</w:t>
+      </w:r>
+    </w:p>
+    <w:p>
+      <w:r>
+        <w:t>-</w:t>
+      </w:r>
+      <w:r>
+        <w:t>Análise do Solo:</w:t>
+      </w:r>
+    </w:p>
+    <w:p>
+      <w:r>
+        <w:t xml:space="preserve">A grande maioria das recomendações de correção e adubação do café orientam realizar a análise do solo entre 0 e 20 cm de profundidade, e em alguns casos de 20 a 40 cm. Contudo, é preciso levar em conta que o café é uma planta perene, ou seja, passa por todas as estações do ano, sofrendo com variações climáticas anuais e interanuais. </w:t>
+      </w:r>
+    </w:p>
+    <w:p>
+      <w:r>
+        <w:t>-</w:t>
+      </w:r>
+      <w:r>
+        <w:t>Espaçamento:</w:t>
+      </w:r>
+    </w:p>
+    <w:p>
+      <w:r>
+        <w:t xml:space="preserve">O espaçamento entre as mudas de café está diretamente ligado à produtividade e longevidade da lavoura. A distância correta entre as plantas e as linhas permite reduzir custos com insumos e garantir maior qualidade do produto no momento da colheita. </w:t>
+      </w:r>
+    </w:p>
+    <w:p>
+      <w:r>
+        <w:t xml:space="preserve">Estudos mais recentes permitiram o desenvolvimento de dois modelos que são os mais utilizados atualmente: 1,75–2,00 m x 0,5 m para renque fechado (plantio adensado) e 3,5–4,0 m x 0,5 para renque aberto (largo na rua e fechado na linha, adotada em lavouras mecanizadas). </w:t>
+      </w:r>
+    </w:p>
+    <w:p>
+      <w:r>
+        <w:lastRenderedPageBreak/>
+        <w:t xml:space="preserve">Além disso, a evolução tecnológica permitiu criar um padrão intermediário por meio de máquinas que podem proporcionar o melhor aproveitamento do espaço. Essa nova técnica é chamada de plantio </w:t>
+      </w:r>
+      <w:r>
+        <w:t>semidançado</w:t>
+      </w:r>
+      <w:r>
+        <w:t xml:space="preserve">, com espaçamento de 2,5–3,2 m x 0,5 m. </w:t>
+      </w:r>
+    </w:p>
+    <w:p>
+      <w:r>
+        <w:t>A técnica exige 5 maior frequência nas podas, mas por outro lado garante uma alta produtividade que varia de 6.300 a 8.000 plantas por hectare.</w:t>
+      </w:r>
+    </w:p>
+    <w:p>
+      <w:r>
+        <w:t>-</w:t>
+      </w:r>
+      <w:r>
+        <w:t>Irrigação:</w:t>
+      </w:r>
+    </w:p>
+    <w:p>
+      <w:r>
+        <w:t xml:space="preserve">A irrigação aliada às demais técnicas que propiciam o correto desenvolvimento do café é capaz de aumentar significativamente a produtividade da plantação. Após a florada, a falta de água pode causar o abortamento das flores e prejudicar o enchimento dos grãos na época de granação, além de prejudicar as gemas florais para a próxima produção. Por isso, é preciso ficar atento ao fornecimento de água para a plantação. </w:t>
+      </w:r>
+    </w:p>
+    <w:p>
+      <w:r>
+        <w:t>O início da irrigação deve ser feito após a florada e se estender até o estresse hídrico que antecede a próxima florada, de acordo com o déficit hídrico de cada solo. A irrigação por gotejamento tem demonstrado ser a melhor técnica para as plantações de café, uma vez que evita a alta umidade relativa, bem como permite maior racionalização no uso de água e energia.</w:t>
+      </w:r>
+    </w:p>
+    <w:p>
+      <w:r>
+        <w:rPr>
+          <w:b/>
+          <w:bCs/>
+        </w:rPr>
+        <w:t xml:space="preserve">Quais </w:t>
+      </w:r>
+      <w:r>
+        <w:rPr>
+          <w:b/>
+          <w:bCs/>
+        </w:rPr>
+        <w:t xml:space="preserve">a importância dos </w:t>
+      </w:r>
+      <w:r>
+        <w:rPr>
+          <w:b/>
+          <w:bCs/>
+        </w:rPr>
+        <w:t>f</w:t>
+      </w:r>
+      <w:r>
+        <w:rPr>
+          <w:b/>
+          <w:bCs/>
+        </w:rPr>
+        <w:t xml:space="preserve">ertilizantes </w:t>
+      </w:r>
+      <w:r>
+        <w:rPr>
+          <w:b/>
+          <w:bCs/>
+        </w:rPr>
+        <w:t>para o plantio do café?</w:t>
+      </w:r>
+      <w:r>
+        <w:rPr>
+          <w:b/>
+          <w:bCs/>
+        </w:rPr>
+        <w:t xml:space="preserve"> </w:t>
+      </w:r>
+    </w:p>
+    <w:p>
+      <w:r>
+        <w:t>Os fertilizantes são muito importantes na adubação, já que eles são o principal meio de fornecer ao solo os nutrientes necessários para que as plantas cresçam e se desenvolvam adequadamente.</w:t>
+      </w:r>
+    </w:p>
+    <w:p>
+      <w:r>
+        <w:t>A planta de café necessita diversos nutrientes, entre os quais um dos mais importantes é o </w:t>
+      </w:r>
+      <w:hyperlink r:id="rId7" w:history="1">
+        <w:r>
+          <w:rPr>
+            <w:rStyle w:val="Hyperlink"/>
+            <w:color w:val="auto"/>
+            <w:u w:val="none"/>
+          </w:rPr>
+          <w:t>potássio</w:t>
+        </w:r>
+      </w:hyperlink>
+      <w:r>
+        <w:t>.  Ele inclusive é o </w:t>
+      </w:r>
+      <w:hyperlink r:id="rId8" w:history="1">
+        <w:r>
+          <w:rPr>
+            <w:rStyle w:val="Hyperlink"/>
+            <w:color w:val="auto"/>
+            <w:u w:val="none"/>
+          </w:rPr>
+          <w:t>segundo mais exigido por esse cultivo</w:t>
+        </w:r>
+      </w:hyperlink>
+      <w:r>
+        <w:t>, principalmente na fase de reprodutiva da planta.</w:t>
+      </w:r>
+    </w:p>
+    <w:p>
+      <w:r>
+        <w:t>O potássio ajuda as plantas a lidarem melhor com </w:t>
+      </w:r>
+      <w:hyperlink r:id="rId9" w:history="1">
+        <w:r>
+          <w:rPr>
+            <w:rStyle w:val="Hyperlink"/>
+            <w:color w:val="auto"/>
+            <w:u w:val="none"/>
+          </w:rPr>
+          <w:t>estresses hídricos</w:t>
+        </w:r>
+      </w:hyperlink>
+      <w:r>
+        <w:t>, já que </w:t>
+      </w:r>
+      <w:hyperlink r:id="rId10" w:history="1">
+        <w:r>
+          <w:rPr>
+            <w:rStyle w:val="Hyperlink"/>
+            <w:color w:val="auto"/>
+            <w:u w:val="none"/>
+          </w:rPr>
+          <w:t>atua em processos osmóticos</w:t>
+        </w:r>
+      </w:hyperlink>
+      <w:r>
+        <w:t> que regulam o funcionamento dos estômatos, estruturas de evapotranspiração das plantas.</w:t>
+      </w:r>
+      <w:r>
+        <w:t xml:space="preserve"> </w:t>
+      </w:r>
+      <w:r>
+        <w:t>E estudos também indicam que</w:t>
+      </w:r>
+      <w:hyperlink r:id="rId11" w:history="1">
+        <w:r>
+          <w:rPr>
+            <w:rStyle w:val="Hyperlink"/>
+            <w:color w:val="auto"/>
+            <w:u w:val="none"/>
+          </w:rPr>
+          <w:t> ele pode ajudar o café a lidar com as geadas</w:t>
+        </w:r>
+      </w:hyperlink>
+      <w:r>
+        <w:t xml:space="preserve">, já que ele aumenta a concentração de açúcares </w:t>
+      </w:r>
+      <w:r>
+        <w:lastRenderedPageBreak/>
+        <w:t>na seiva do café, ajudando a reduzir a chamada temperatura letal, que é quando o frio causa danos severos nas plantas.</w:t>
+      </w:r>
+    </w:p>
+    <w:p>
+      <w:r>
+        <w:t>Também cabe destacar </w:t>
+      </w:r>
+      <w:hyperlink r:id="rId12" w:history="1">
+        <w:r>
+          <w:rPr>
+            <w:rStyle w:val="Hyperlink"/>
+            <w:color w:val="auto"/>
+            <w:u w:val="none"/>
+          </w:rPr>
+          <w:t>o papel do silício, que é um elemento benéfico para as plantas</w:t>
+        </w:r>
+      </w:hyperlink>
+      <w:r>
+        <w:t>. Isso porque a sua inclusão na adubação traz diversas vantagens, como a </w:t>
+      </w:r>
+      <w:hyperlink r:id="rId13" w:history="1">
+        <w:r>
+          <w:rPr>
+            <w:rStyle w:val="Hyperlink"/>
+            <w:color w:val="auto"/>
+            <w:u w:val="none"/>
+          </w:rPr>
+          <w:t>indução da resistência a pragas e doenças</w:t>
+        </w:r>
+      </w:hyperlink>
+      <w:r>
+        <w:t> e a </w:t>
+      </w:r>
+      <w:hyperlink r:id="rId14" w:history="1">
+        <w:r>
+          <w:rPr>
+            <w:rStyle w:val="Hyperlink"/>
+            <w:color w:val="auto"/>
+            <w:u w:val="none"/>
+          </w:rPr>
+          <w:t>estresses como as secas</w:t>
+        </w:r>
+      </w:hyperlink>
+      <w:r>
+        <w:t>.</w:t>
+      </w:r>
+    </w:p>
+    <w:p>
+      <w:r>
+        <w:rPr>
+          <w:b/>
+          <w:bCs/>
+        </w:rPr>
+        <w:t>Quais são as etapas do processo de produção do café?</w:t>
+      </w:r>
+    </w:p>
+    <w:p>
+      <w:r>
+        <w:t>-</w:t>
+      </w:r>
+      <w:r>
+        <w:t>Pré-limpeza</w:t>
+      </w:r>
+      <w:r>
+        <w:t>:</w:t>
+      </w:r>
+    </w:p>
+    <w:p>
+      <w:r>
+        <w:t>Após a colheita, é feita a separação das impurezas e o início da preparação dos grãos</w:t>
+      </w:r>
+      <w:r>
+        <w:t>.</w:t>
+      </w:r>
+    </w:p>
+    <w:p>
+      <w:r>
+        <w:t>-</w:t>
+      </w:r>
+      <w:r>
+        <w:t>Secagem</w:t>
+      </w:r>
+      <w:r>
+        <w:t>:</w:t>
+      </w:r>
+    </w:p>
+    <w:p>
+      <w:r>
+        <w:t>O</w:t>
+      </w:r>
+      <w:r>
+        <w:t xml:space="preserve"> café passa por um processo natural ou mecânico de secagem, a fim de obter uma umidade de 12%. A escolha do sistema utilizado varia de acordo com o volume de produção, das condições climáticas da região e do padrão de qualidade desejado.</w:t>
+      </w:r>
+    </w:p>
+    <w:p>
+      <w:r>
+        <w:t>-Beneficiamento</w:t>
+      </w:r>
+      <w:r>
+        <w:t>:</w:t>
+      </w:r>
+    </w:p>
+    <w:p>
+      <w:r>
+        <w:t>A fim de se obter um produto com qualidade superior, os grãos de café já secos podem passar por mais uma etapa de limpeza e descascamento do grão. Aqui, há também a separação por tamanho e peso em mesa densimétrica e peneiras.</w:t>
+      </w:r>
+    </w:p>
+    <w:p>
+      <w:r>
+        <w:t>-Torrefação</w:t>
+      </w:r>
+      <w:r>
+        <w:t>:</w:t>
+      </w:r>
+    </w:p>
+    <w:p>
+      <w:r>
+        <w:t>A torrefação dos grãos é feita em torrador, que chega a temperaturas de até 230°C.</w:t>
+      </w:r>
+    </w:p>
+    <w:p>
+      <w:r>
+        <w:t>-Moagem</w:t>
+      </w:r>
+      <w:r>
+        <w:t>:</w:t>
+      </w:r>
+    </w:p>
+    <w:p>
+      <w:r>
+        <w:t>A moagem é feita para liberar os componentes responsáveis pelo aroma e sabor, posteriormente extraídos pela água no consumidor final. Se você quiser ter a experiência de sabor completa, o ideal é comprar o café em grão e moer na hora.</w:t>
+      </w:r>
+    </w:p>
+    <w:p>
+      <w:r>
+        <w:t>-Envase</w:t>
+      </w:r>
+      <w:r>
+        <w:t>:</w:t>
+      </w:r>
+    </w:p>
+    <w:p>
+      <w:r>
+        <w:lastRenderedPageBreak/>
+        <w:t>O</w:t>
+      </w:r>
+      <w:r>
+        <w:t xml:space="preserve"> pó de café vai para as empacotadoras, que embalam o café em pacotes comuns ou a vácuo. Atualmente, está em expansão o envase em cápsulas, de maior valor agregado, representando cerca de 1% do consumo.</w:t>
+      </w:r>
+    </w:p>
+    <w:p>
+      <w:r>
+        <w:rPr>
+          <w:b/>
+          <w:bCs/>
+        </w:rPr>
+        <w:t>Mercado mundial cafeeiro:</w:t>
+      </w:r>
+      <w:r>
+        <w:rPr>
+          <w:b/>
+          <w:bCs/>
+        </w:rPr>
+        <w:t xml:space="preserve"> </w:t>
+      </w:r>
+    </w:p>
+    <w:p>
+      <w:r>
+        <w:t>A produção mundial de </w:t>
+      </w:r>
+      <w:hyperlink r:id="rId15" w:history="1">
+        <w:r>
+          <w:rPr>
+            <w:rStyle w:val="Hyperlink"/>
+            <w:color w:val="auto"/>
+            <w:u w:val="none"/>
+          </w:rPr>
+          <w:t>café</w:t>
+        </w:r>
+      </w:hyperlink>
+      <w:r>
+        <w:t> registrou crescimento de 5,82% no período de outubro de 2023 a setembro de 2024, ao passar de 168,2 milhões de sacas para 178 milhões de sacas, aponta a Embrapa </w:t>
+      </w:r>
+      <w:hyperlink r:id="rId16" w:history="1">
+        <w:r>
+          <w:rPr>
+            <w:rStyle w:val="Hyperlink"/>
+            <w:color w:val="auto"/>
+            <w:u w:val="none"/>
+          </w:rPr>
+          <w:t>Café</w:t>
+        </w:r>
+      </w:hyperlink>
+      <w:r>
+        <w:t>.</w:t>
+      </w:r>
+      <w:r>
+        <w:t xml:space="preserve"> </w:t>
+      </w:r>
+      <w:r>
+        <w:t>A produção foi dividida entre as duas principais espécies de </w:t>
+      </w:r>
+      <w:hyperlink r:id="rId17" w:history="1">
+        <w:r>
+          <w:rPr>
+            <w:rStyle w:val="Hyperlink"/>
+            <w:color w:val="auto"/>
+            <w:u w:val="none"/>
+          </w:rPr>
+          <w:t>café</w:t>
+        </w:r>
+      </w:hyperlink>
+      <w:r>
+        <w:t>: 102,2 milhões de sacas de </w:t>
+      </w:r>
+      <w:hyperlink r:id="rId18" w:history="1">
+        <w:r>
+          <w:rPr>
+            <w:rStyle w:val="Hyperlink"/>
+            <w:color w:val="auto"/>
+            <w:u w:val="none"/>
+          </w:rPr>
+          <w:t>café</w:t>
+        </w:r>
+      </w:hyperlink>
+      <w:r>
+        <w:t> arábica, que representam 57,41% do</w:t>
+      </w:r>
+      <w:r>
+        <w:t xml:space="preserve"> </w:t>
+      </w:r>
+      <w:r>
+        <w:t>total,</w:t>
+      </w:r>
+      <w:r>
+        <w:t xml:space="preserve"> </w:t>
+      </w:r>
+      <w:r>
+        <w:t>e</w:t>
+      </w:r>
+      <w:r>
+        <w:t xml:space="preserve"> </w:t>
+      </w:r>
+      <w:r>
+        <w:t>75,8 milhões de sacas de </w:t>
+      </w:r>
+      <w:hyperlink r:id="rId19" w:history="1">
+        <w:r>
+          <w:rPr>
+            <w:rStyle w:val="Hyperlink"/>
+            <w:color w:val="auto"/>
+            <w:u w:val="none"/>
+          </w:rPr>
+          <w:t>café</w:t>
+        </w:r>
+      </w:hyperlink>
+      <w:r>
+        <w:t> conilon, correspondendo a 42,59%.</w:t>
+      </w:r>
+    </w:p>
+    <w:p>
+      <w:r>
+        <w:t>O consumo mundial de </w:t>
+      </w:r>
+      <w:hyperlink r:id="rId20" w:history="1">
+        <w:r>
+          <w:rPr>
+            <w:rStyle w:val="Hyperlink"/>
+            <w:color w:val="auto"/>
+            <w:u w:val="none"/>
+          </w:rPr>
+          <w:t>café</w:t>
+        </w:r>
+      </w:hyperlink>
+      <w:r>
+        <w:t> alcançou um volume equivalente a 177 milhões de sacas de 60 quilogramas, também marcando um aumento no período, de 2,25%, em comparação ao ano anterior, segundo a Embrapa </w:t>
+      </w:r>
+      <w:hyperlink r:id="rId21" w:history="1">
+        <w:r>
+          <w:rPr>
+            <w:rStyle w:val="Hyperlink"/>
+            <w:color w:val="auto"/>
+            <w:u w:val="none"/>
+          </w:rPr>
+          <w:t>Café</w:t>
+        </w:r>
+      </w:hyperlink>
+      <w:r>
+        <w:t>.</w:t>
+      </w:r>
+    </w:p>
+    <w:p>
+      <w:r>
+        <w:t>Desse total, 56,5 milhões de sacas, ou 31,92% da demanda global, foram consumidas por países produtores, enquanto 120,5 milhões de sacas, ou 68,08%, foram adquiridas por países importadores.</w:t>
+      </w:r>
+    </w:p>
+    <w:p>
+      <w:r>
+        <w:rPr>
+          <w:b/>
+          <w:bCs/>
+        </w:rPr>
+        <w:t xml:space="preserve">Maiores produtores de café </w:t>
+      </w:r>
+      <w:r>
+        <w:rPr>
+          <w:b/>
+          <w:bCs/>
+        </w:rPr>
+        <w:t xml:space="preserve">mundialmente: </w:t>
+      </w:r>
+      <w:r>
+        <w:rPr>
+          <w:b/>
+          <w:bCs/>
+        </w:rPr>
+        <w:t xml:space="preserve"> </w:t>
+      </w:r>
+    </w:p>
+    <w:p>
+      <w:pPr>
+        <w:pStyle w:val="PargrafodaLista"/>
+        <w:numPr>
+          <w:ilvl w:val="0"/>
+          <w:numId w:val="1"/>
+        </w:numPr>
+      </w:pPr>
+      <w:r>
+        <w:t>Brasil</w:t>
+      </w:r>
+      <w:r>
+        <w:t xml:space="preserve">: </w:t>
+      </w:r>
+      <w:r>
+        <w:t xml:space="preserve">Em 2024, o país foi responsável por cerca de 36,8% da </w:t>
+      </w:r>
+      <w:r>
+        <w:t xml:space="preserve">produção </w:t>
+      </w:r>
+      <w:r>
+        <w:t>global.</w:t>
+      </w:r>
+    </w:p>
+    <w:p>
+      <w:pPr>
+        <w:pStyle w:val="PargrafodaLista"/>
+        <w:numPr>
+          <w:ilvl w:val="0"/>
+          <w:numId w:val="1"/>
+        </w:numPr>
+      </w:pPr>
+      <w:r>
+        <w:t>Vietnã</w:t>
+      </w:r>
+      <w:r>
+        <w:t xml:space="preserve">: </w:t>
+      </w:r>
+      <w:r>
+        <w:t>O Vietnã ocupa a segunda posição no mercado global, com uma produção que ultrapassou 27 milhões de sacas na última safra.</w:t>
+      </w:r>
+    </w:p>
+    <w:p>
+      <w:pPr>
+        <w:pStyle w:val="PargrafodaLista"/>
+        <w:numPr>
+          <w:ilvl w:val="0"/>
+          <w:numId w:val="1"/>
+        </w:numPr>
+      </w:pPr>
+      <w:r>
+        <w:t>Colômbia</w:t>
+      </w:r>
+      <w:r>
+        <w:t xml:space="preserve">: </w:t>
+      </w:r>
+      <w:r>
+        <w:t>A produção em 2024 foi estimada em mais de 13 milhões de sacas.</w:t>
+      </w:r>
+    </w:p>
+    <w:p>
+      <w:pPr>
+        <w:pStyle w:val="PargrafodaLista"/>
+        <w:numPr>
+          <w:ilvl w:val="0"/>
+          <w:numId w:val="1"/>
+        </w:numPr>
+      </w:pPr>
+      <w:r>
+        <w:t>Indonésia</w:t>
+      </w:r>
+      <w:r>
+        <w:t xml:space="preserve">: </w:t>
+      </w:r>
+      <w:r>
+        <w:t>C</w:t>
+      </w:r>
+      <w:r>
+        <w:t>om uma produção de quase 10 milhões de sacas por ano.</w:t>
+      </w:r>
+    </w:p>
+    <w:p>
+      <w:pPr>
+        <w:pStyle w:val="PargrafodaLista"/>
+        <w:numPr>
+          <w:ilvl w:val="0"/>
+          <w:numId w:val="1"/>
+        </w:numPr>
+      </w:pPr>
+      <w:r>
+        <w:t>Etiópia</w:t>
+      </w:r>
+      <w:r>
+        <w:t xml:space="preserve">: </w:t>
+      </w:r>
+      <w:hyperlink r:id="rId22" w:history="1">
+        <w:r>
+          <w:rPr>
+            <w:rStyle w:val="Hyperlink"/>
+            <w:color w:val="auto"/>
+            <w:u w:val="none"/>
+          </w:rPr>
+          <w:t>C</w:t>
+        </w:r>
+        <w:r>
+          <w:rPr>
+            <w:rStyle w:val="Hyperlink"/>
+            <w:color w:val="auto"/>
+            <w:u w:val="none"/>
+          </w:rPr>
+          <w:t>onsiderada o berço do café</w:t>
+        </w:r>
+      </w:hyperlink>
+      <w:r>
+        <w:t>, ocupa a quinta posição no ranking mundial, com uma produção de mais de 8 milhões de sacas anuais.</w:t>
+      </w:r>
+    </w:p>
+    <w:p/>
+    <w:p>
+      <w:r>
+        <w:rPr>
+          <w:b/>
+          <w:bCs/>
+        </w:rPr>
+        <w:lastRenderedPageBreak/>
+        <w:t>Referências Bibliográficas</w:t>
+      </w:r>
+      <w:r>
+        <w:t xml:space="preserve"> </w:t>
+      </w:r>
+    </w:p>
+    <w:p/>
+    <w:p/>
+    <w:p/>
+    <w:p/>
+    <w:p/>
+    <w:p/>
+    <w:p>
+      <w:pPr>
+        <w:pStyle w:val="PargrafodaLista"/>
+        <w:numPr>
+          <w:ilvl w:val="0"/>
+          <w:numId w:val="2"/>
+        </w:numPr>
+      </w:pPr>
+      <w:r>
+        <w:t>Fonte:</w:t>
+      </w:r>
+      <w:r>
+        <w:t xml:space="preserve"> </w:t>
+      </w:r>
+      <w:r>
+        <w:t>agriculture.basf.com.br</w:t>
+      </w:r>
+    </w:p>
+    <w:p>
+      <w:pPr>
+        <w:pStyle w:val="PargrafodaLista"/>
+        <w:numPr>
+          <w:ilvl w:val="0"/>
+          <w:numId w:val="2"/>
+        </w:numPr>
+      </w:pPr>
+      <w:r>
+        <w:t xml:space="preserve">Fonte: </w:t>
+      </w:r>
+      <w:r>
+        <w:t>blog.verde.ag</w:t>
+      </w:r>
+    </w:p>
+    <w:p>
+      <w:pPr>
+        <w:pStyle w:val="PargrafodaLista"/>
+        <w:numPr>
+          <w:ilvl w:val="0"/>
+          <w:numId w:val="2"/>
+        </w:numPr>
+      </w:pPr>
+      <w:r>
+        <w:t>Fonte:tmffeertilizantes.com.br</w:t>
+      </w:r>
+    </w:p>
+    <w:p>
+      <w:pPr>
+        <w:pStyle w:val="PargrafodaLista"/>
+        <w:numPr>
+          <w:ilvl w:val="0"/>
+          <w:numId w:val="2"/>
+        </w:numPr>
+      </w:pPr>
+      <w:r>
+        <w:t>Fonte:catalisajr.com.br</w:t>
+      </w:r>
+    </w:p>
+    <w:p>
+      <w:pPr>
+        <w:pStyle w:val="PargrafodaLista"/>
+        <w:numPr>
+          <w:ilvl w:val="0"/>
+          <w:numId w:val="2"/>
+        </w:numPr>
+      </w:pPr>
+      <w:r>
+        <w:t xml:space="preserve">Fonte: </w:t>
+      </w:r>
+      <w:r>
+        <w:t>graocafes.com.b</w:t>
+      </w:r>
+    </w:p>
+    <w:p>
+      <w:pPr>
+        <w:pStyle w:val="PargrafodaLista"/>
+        <w:ind w:left="2061" w:firstLine="0"/>
+      </w:pPr>
+    </w:p>
+    <w:p/>
+    <w:p/>
+    <w:p/>
+    <w:p/>
     <w:sectPr>
-      <w:pgSz w:w="11906" w:h="16838" w:code="9"/>
-      <w:pgMar w:top="1418" w:right="1418" w:bottom="1418" w:left="1418" w:header="709" w:footer="709" w:gutter="0"/>
+      <w:headerReference w:type="default" r:id="rId23"/>
+      <w:footerReference w:type="default" r:id="rId24"/>
+      <w:pgSz w:w="11906" w:h="16838"/>
+      <w:pgMar w:top="1701" w:right="1134" w:bottom="1134" w:left="1701" w:header="709" w:footer="709" w:gutter="0"/>
       <w:cols w:space="708"/>
       <w:docGrid w:linePitch="360"/>
     </w:sectPr>
@@ -393,12 +1408,357 @@
 </w:document>
 </file>
 
+<file path=word/endnotes.xml><?xml version="1.0" encoding="utf-8"?>
+<w:endnotes xmlns:wpc="http://schemas.microsoft.com/office/word/2010/wordprocessingCanvas" xmlns:cx="http://schemas.microsoft.com/office/drawing/2014/chartex" xmlns:cx1="http://schemas.microsoft.com/office/drawing/2015/9/8/chartex" xmlns:cx2="http://schemas.microsoft.com/office/drawing/2015/10/21/chartex" xmlns:cx3="http://schemas.microsoft.com/office/drawing/2016/5/9/chartex" xmlns:cx4="http://schemas.microsoft.com/office/drawing/2016/5/10/chartex" xmlns:cx5="http://schemas.microsoft.com/office/drawing/2016/5/11/chartex" xmlns:cx6="http://schemas.microsoft.com/office/drawing/2016/5/12/chartex" xmlns:cx7="http://schemas.microsoft.com/office/drawing/2016/5/13/chartex" xmlns:cx8="http://schemas.microsoft.com/office/drawing/2016/5/14/chartex" xmlns:mc="http://schemas.openxmlformats.org/markup-compatibility/2006" xmlns:aink="http://schemas.microsoft.com/office/drawing/2016/ink" xmlns:am3d="http://schemas.microsoft.com/office/drawing/2017/model3d" xmlns:o="urn:schemas-microsoft-com:office:office" xmlns:oel="http://schemas.microsoft.com/office/2019/extlst" xmlns:r="http://schemas.openxmlformats.org/officeDocument/2006/relationships" xmlns:m="http://schemas.openxmlformats.org/officeDocument/2006/math" xmlns:v="urn:schemas-microsoft-com:vml" xmlns:wp14="http://schemas.microsoft.com/office/word/2010/wordprocessingDrawing" xmlns:wp="http://schemas.openxmlformats.org/drawingml/2006/wordprocessingDrawing" xmlns:w10="urn:schemas-microsoft-com:office:word" xmlns:w="http://schemas.openxmlformats.org/wordprocessingml/2006/main" xmlns:w14="http://schemas.microsoft.com/office/word/2010/wordml" xmlns:w15="http://schemas.microsoft.com/office/word/2012/wordml" xmlns:w16cex="http://schemas.microsoft.com/office/word/2018/wordml/cex" xmlns:w16cid="http://schemas.microsoft.com/office/word/2016/wordml/cid" xmlns:w16="http://schemas.microsoft.com/office/word/2018/wordml" xmlns:w16du="http://schemas.microsoft.com/office/word/2023/wordml/word16du" xmlns:w16sdtdh="http://schemas.microsoft.com/office/word/2020/wordml/sdtdatahash" xmlns:w16sdtfl="http://schemas.microsoft.com/office/word/2024/wordml/sdtformatlock" xmlns:w16se="http://schemas.microsoft.com/office/word/2015/wordml/symex" xmlns:wpg="http://schemas.microsoft.com/office/word/2010/wordprocessingGroup" xmlns:wpi="http://schemas.microsoft.com/office/word/2010/wordprocessingInk" xmlns:wne="http://schemas.microsoft.com/office/word/2006/wordml" xmlns:wps="http://schemas.microsoft.com/office/word/2010/wordprocessingShape" mc:Ignorable="w14 w15 w16se w16cid w16 w16cex w16sdtdh w16sdtfl w16du wp14">
+  <w:endnote w:type="separator" w:id="-1">
+    <w:p>
+      <w:pPr>
+        <w:spacing w:after="0" w:line="240" w:lineRule="auto"/>
+      </w:pPr>
+      <w:r>
+        <w:separator/>
+      </w:r>
+    </w:p>
+  </w:endnote>
+  <w:endnote w:type="continuationSeparator" w:id="0">
+    <w:p>
+      <w:pPr>
+        <w:spacing w:after="0" w:line="240" w:lineRule="auto"/>
+      </w:pPr>
+      <w:r>
+        <w:continuationSeparator/>
+      </w:r>
+    </w:p>
+  </w:endnote>
+</w:endnotes>
+</file>
+
+<file path=word/footer1.xml><?xml version="1.0" encoding="utf-8"?>
+<w:ftr xmlns:wpc="http://schemas.microsoft.com/office/word/2010/wordprocessingCanvas" xmlns:cx="http://schemas.microsoft.com/office/drawing/2014/chartex" xmlns:cx1="http://schemas.microsoft.com/office/drawing/2015/9/8/chartex" xmlns:cx2="http://schemas.microsoft.com/office/drawing/2015/10/21/chartex" xmlns:cx3="http://schemas.microsoft.com/office/drawing/2016/5/9/chartex" xmlns:cx4="http://schemas.microsoft.com/office/drawing/2016/5/10/chartex" xmlns:cx5="http://schemas.microsoft.com/office/drawing/2016/5/11/chartex" xmlns:cx6="http://schemas.microsoft.com/office/drawing/2016/5/12/chartex" xmlns:cx7="http://schemas.microsoft.com/office/drawing/2016/5/13/chartex" xmlns:cx8="http://schemas.microsoft.com/office/drawing/2016/5/14/chartex" xmlns:mc="http://schemas.openxmlformats.org/markup-compatibility/2006" xmlns:aink="http://schemas.microsoft.com/office/drawing/2016/ink" xmlns:am3d="http://schemas.microsoft.com/office/drawing/2017/model3d" xmlns:o="urn:schemas-microsoft-com:office:office" xmlns:oel="http://schemas.microsoft.com/office/2019/extlst" xmlns:r="http://schemas.openxmlformats.org/officeDocument/2006/relationships" xmlns:m="http://schemas.openxmlformats.org/officeDocument/2006/math" xmlns:v="urn:schemas-microsoft-com:vml" xmlns:wp14="http://schemas.microsoft.com/office/word/2010/wordprocessingDrawing" xmlns:wp="http://schemas.openxmlformats.org/drawingml/2006/wordprocessingDrawing" xmlns:w10="urn:schemas-microsoft-com:office:word" xmlns:w="http://schemas.openxmlformats.org/wordprocessingml/2006/main" xmlns:w14="http://schemas.microsoft.com/office/word/2010/wordml" xmlns:w15="http://schemas.microsoft.com/office/word/2012/wordml" xmlns:w16cex="http://schemas.microsoft.com/office/word/2018/wordml/cex" xmlns:w16cid="http://schemas.microsoft.com/office/word/2016/wordml/cid" xmlns:w16="http://schemas.microsoft.com/office/word/2018/wordml" xmlns:w16du="http://schemas.microsoft.com/office/word/2023/wordml/word16du" xmlns:w16sdtdh="http://schemas.microsoft.com/office/word/2020/wordml/sdtdatahash" xmlns:w16sdtfl="http://schemas.microsoft.com/office/word/2024/wordml/sdtformatlock" xmlns:w16se="http://schemas.microsoft.com/office/word/2015/wordml/symex" xmlns:wpg="http://schemas.microsoft.com/office/word/2010/wordprocessingGroup" xmlns:wpi="http://schemas.microsoft.com/office/word/2010/wordprocessingInk" xmlns:wne="http://schemas.microsoft.com/office/word/2006/wordml" xmlns:wps="http://schemas.microsoft.com/office/word/2010/wordprocessingShape" mc:Ignorable="w14 w15 w16se w16cid w16 w16cex w16sdtdh w16sdtfl w16du wp14">
+  <w:sdt>
+    <w:sdtPr>
+      <w:id w:val="-1114667356"/>
+      <w:docPartObj>
+        <w:docPartGallery w:val="Page Numbers (Bottom of Page)"/>
+        <w:docPartUnique/>
+      </w:docPartObj>
+    </w:sdtPr>
+    <w:sdtContent>
+      <w:p>
+        <w:pPr>
+          <w:pStyle w:val="Rodap"/>
+          <w:jc w:val="right"/>
+        </w:pPr>
+        <w:r>
+          <w:fldChar w:fldCharType="begin"/>
+        </w:r>
+        <w:r>
+          <w:instrText>PAGE   \* MERGEFORMAT</w:instrText>
+        </w:r>
+        <w:r>
+          <w:fldChar w:fldCharType="separate"/>
+        </w:r>
+        <w:r>
+          <w:t>2</w:t>
+        </w:r>
+        <w:r>
+          <w:fldChar w:fldCharType="end"/>
+        </w:r>
+      </w:p>
+    </w:sdtContent>
+  </w:sdt>
+  <w:p>
+    <w:pPr>
+      <w:pStyle w:val="Rodap"/>
+    </w:pPr>
+  </w:p>
+</w:ftr>
+</file>
+
+<file path=word/footnotes.xml><?xml version="1.0" encoding="utf-8"?>
+<w:footnotes xmlns:wpc="http://schemas.microsoft.com/office/word/2010/wordprocessingCanvas" xmlns:cx="http://schemas.microsoft.com/office/drawing/2014/chartex" xmlns:cx1="http://schemas.microsoft.com/office/drawing/2015/9/8/chartex" xmlns:cx2="http://schemas.microsoft.com/office/drawing/2015/10/21/chartex" xmlns:cx3="http://schemas.microsoft.com/office/drawing/2016/5/9/chartex" xmlns:cx4="http://schemas.microsoft.com/office/drawing/2016/5/10/chartex" xmlns:cx5="http://schemas.microsoft.com/office/drawing/2016/5/11/chartex" xmlns:cx6="http://schemas.microsoft.com/office/drawing/2016/5/12/chartex" xmlns:cx7="http://schemas.microsoft.com/office/drawing/2016/5/13/chartex" xmlns:cx8="http://schemas.microsoft.com/office/drawing/2016/5/14/chartex" xmlns:mc="http://schemas.openxmlformats.org/markup-compatibility/2006" xmlns:aink="http://schemas.microsoft.com/office/drawing/2016/ink" xmlns:am3d="http://schemas.microsoft.com/office/drawing/2017/model3d" xmlns:o="urn:schemas-microsoft-com:office:office" xmlns:oel="http://schemas.microsoft.com/office/2019/extlst" xmlns:r="http://schemas.openxmlformats.org/officeDocument/2006/relationships" xmlns:m="http://schemas.openxmlformats.org/officeDocument/2006/math" xmlns:v="urn:schemas-microsoft-com:vml" xmlns:wp14="http://schemas.microsoft.com/office/word/2010/wordprocessingDrawing" xmlns:wp="http://schemas.openxmlformats.org/drawingml/2006/wordprocessingDrawing" xmlns:w10="urn:schemas-microsoft-com:office:word" xmlns:w="http://schemas.openxmlformats.org/wordprocessingml/2006/main" xmlns:w14="http://schemas.microsoft.com/office/word/2010/wordml" xmlns:w15="http://schemas.microsoft.com/office/word/2012/wordml" xmlns:w16cex="http://schemas.microsoft.com/office/word/2018/wordml/cex" xmlns:w16cid="http://schemas.microsoft.com/office/word/2016/wordml/cid" xmlns:w16="http://schemas.microsoft.com/office/word/2018/wordml" xmlns:w16du="http://schemas.microsoft.com/office/word/2023/wordml/word16du" xmlns:w16sdtdh="http://schemas.microsoft.com/office/word/2020/wordml/sdtdatahash" xmlns:w16sdtfl="http://schemas.microsoft.com/office/word/2024/wordml/sdtformatlock" xmlns:w16se="http://schemas.microsoft.com/office/word/2015/wordml/symex" xmlns:wpg="http://schemas.microsoft.com/office/word/2010/wordprocessingGroup" xmlns:wpi="http://schemas.microsoft.com/office/word/2010/wordprocessingInk" xmlns:wne="http://schemas.microsoft.com/office/word/2006/wordml" xmlns:wps="http://schemas.microsoft.com/office/word/2010/wordprocessingShape" mc:Ignorable="w14 w15 w16se w16cid w16 w16cex w16sdtdh w16sdtfl w16du wp14">
+  <w:footnote w:type="separator" w:id="-1">
+    <w:p>
+      <w:pPr>
+        <w:spacing w:after="0" w:line="240" w:lineRule="auto"/>
+      </w:pPr>
+      <w:r>
+        <w:separator/>
+      </w:r>
+    </w:p>
+  </w:footnote>
+  <w:footnote w:type="continuationSeparator" w:id="0">
+    <w:p>
+      <w:pPr>
+        <w:spacing w:after="0" w:line="240" w:lineRule="auto"/>
+      </w:pPr>
+      <w:r>
+        <w:continuationSeparator/>
+      </w:r>
+    </w:p>
+  </w:footnote>
+</w:footnotes>
+</file>
+
+<file path=word/header1.xml><?xml version="1.0" encoding="utf-8"?>
+<w:hdr xmlns:wpc="http://schemas.microsoft.com/office/word/2010/wordprocessingCanvas" xmlns:cx="http://schemas.microsoft.com/office/drawing/2014/chartex" xmlns:cx1="http://schemas.microsoft.com/office/drawing/2015/9/8/chartex" xmlns:cx2="http://schemas.microsoft.com/office/drawing/2015/10/21/chartex" xmlns:cx3="http://schemas.microsoft.com/office/drawing/2016/5/9/chartex" xmlns:cx4="http://schemas.microsoft.com/office/drawing/2016/5/10/chartex" xmlns:cx5="http://schemas.microsoft.com/office/drawing/2016/5/11/chartex" xmlns:cx6="http://schemas.microsoft.com/office/drawing/2016/5/12/chartex" xmlns:cx7="http://schemas.microsoft.com/office/drawing/2016/5/13/chartex" xmlns:cx8="http://schemas.microsoft.com/office/drawing/2016/5/14/chartex" xmlns:mc="http://schemas.openxmlformats.org/markup-compatibility/2006" xmlns:aink="http://schemas.microsoft.com/office/drawing/2016/ink" xmlns:am3d="http://schemas.microsoft.com/office/drawing/2017/model3d" xmlns:o="urn:schemas-microsoft-com:office:office" xmlns:oel="http://schemas.microsoft.com/office/2019/extlst" xmlns:r="http://schemas.openxmlformats.org/officeDocument/2006/relationships" xmlns:m="http://schemas.openxmlformats.org/officeDocument/2006/math" xmlns:v="urn:schemas-microsoft-com:vml" xmlns:wp14="http://schemas.microsoft.com/office/word/2010/wordprocessingDrawing" xmlns:wp="http://schemas.openxmlformats.org/drawingml/2006/wordprocessingDrawing" xmlns:w10="urn:schemas-microsoft-com:office:word" xmlns:w="http://schemas.openxmlformats.org/wordprocessingml/2006/main" xmlns:w14="http://schemas.microsoft.com/office/word/2010/wordml" xmlns:w15="http://schemas.microsoft.com/office/word/2012/wordml" xmlns:w16cex="http://schemas.microsoft.com/office/word/2018/wordml/cex" xmlns:w16cid="http://schemas.microsoft.com/office/word/2016/wordml/cid" xmlns:w16="http://schemas.microsoft.com/office/word/2018/wordml" xmlns:w16du="http://schemas.microsoft.com/office/word/2023/wordml/word16du" xmlns:w16sdtdh="http://schemas.microsoft.com/office/word/2020/wordml/sdtdatahash" xmlns:w16sdtfl="http://schemas.microsoft.com/office/word/2024/wordml/sdtformatlock" xmlns:w16se="http://schemas.microsoft.com/office/word/2015/wordml/symex" xmlns:wpg="http://schemas.microsoft.com/office/word/2010/wordprocessingGroup" xmlns:wpi="http://schemas.microsoft.com/office/word/2010/wordprocessingInk" xmlns:wne="http://schemas.microsoft.com/office/word/2006/wordml" xmlns:wps="http://schemas.microsoft.com/office/word/2010/wordprocessingShape" mc:Ignorable="w14 w15 w16se w16cid w16 w16cex w16sdtdh w16sdtfl w16du wp14">
+  <w:p>
+    <w:pPr>
+      <w:pStyle w:val="Cabealho"/>
+      <w:ind w:firstLine="0"/>
+    </w:pPr>
+    <w:r>
+      <w:rPr>
+        <w:noProof/>
+      </w:rPr>
+      <w:drawing>
+        <wp:inline distT="0" distB="0" distL="0" distR="0" wp14:anchorId="7C99180B" wp14:editId="183C4E04">
+          <wp:extent cx="1315844" cy="549866"/>
+          <wp:effectExtent l="0" t="0" r="0" b="0"/>
+          <wp:docPr id="209789961" name="Imagem 2" descr="Logotipo&#10;&#10;O conteúdo gerado por IA pode estar incorreto."/>
+          <wp:cNvGraphicFramePr>
+            <a:graphicFrameLocks xmlns:a="http://schemas.openxmlformats.org/drawingml/2006/main" noChangeAspect="1"/>
+          </wp:cNvGraphicFramePr>
+          <a:graphic xmlns:a="http://schemas.openxmlformats.org/drawingml/2006/main">
+            <a:graphicData uri="http://schemas.openxmlformats.org/drawingml/2006/picture">
+              <pic:pic xmlns:pic="http://schemas.openxmlformats.org/drawingml/2006/picture">
+                <pic:nvPicPr>
+                  <pic:cNvPr id="209789961" name="Imagem 2" descr="Logotipo&#10;&#10;O conteúdo gerado por IA pode estar incorreto."/>
+                  <pic:cNvPicPr>
+                    <a:picLocks noChangeAspect="1" noChangeArrowheads="1"/>
+                  </pic:cNvPicPr>
+                </pic:nvPicPr>
+                <pic:blipFill>
+                  <a:blip r:embed="rId1" cstate="print">
+                    <a:extLst>
+                      <a:ext uri="{28A0092B-C50C-407E-A947-70E740481C1C}">
+                        <a14:useLocalDpi xmlns:a14="http://schemas.microsoft.com/office/drawing/2010/main" val="0"/>
+                      </a:ext>
+                    </a:extLst>
+                  </a:blip>
+                  <a:srcRect/>
+                  <a:stretch>
+                    <a:fillRect/>
+                  </a:stretch>
+                </pic:blipFill>
+                <pic:spPr bwMode="auto">
+                  <a:xfrm>
+                    <a:off x="0" y="0"/>
+                    <a:ext cx="1372972" cy="573739"/>
+                  </a:xfrm>
+                  <a:prstGeom prst="rect">
+                    <a:avLst/>
+                  </a:prstGeom>
+                  <a:noFill/>
+                  <a:ln>
+                    <a:noFill/>
+                  </a:ln>
+                </pic:spPr>
+              </pic:pic>
+            </a:graphicData>
+          </a:graphic>
+        </wp:inline>
+      </w:drawing>
+    </w:r>
+  </w:p>
+</w:hdr>
+</file>
+
+<file path=word/numbering.xml><?xml version="1.0" encoding="utf-8"?>
+<w:numbering xmlns:wpc="http://schemas.microsoft.com/office/word/2010/wordprocessingCanvas" xmlns:cx="http://schemas.microsoft.com/office/drawing/2014/chartex" xmlns:cx1="http://schemas.microsoft.com/office/drawing/2015/9/8/chartex" xmlns:cx2="http://schemas.microsoft.com/office/drawing/2015/10/21/chartex" xmlns:cx3="http://schemas.microsoft.com/office/drawing/2016/5/9/chartex" xmlns:cx4="http://schemas.microsoft.com/office/drawing/2016/5/10/chartex" xmlns:cx5="http://schemas.microsoft.com/office/drawing/2016/5/11/chartex" xmlns:cx6="http://schemas.microsoft.com/office/drawing/2016/5/12/chartex" xmlns:cx7="http://schemas.microsoft.com/office/drawing/2016/5/13/chartex" xmlns:cx8="http://schemas.microsoft.com/office/drawing/2016/5/14/chartex" xmlns:mc="http://schemas.openxmlformats.org/markup-compatibility/2006" xmlns:aink="http://schemas.microsoft.com/office/drawing/2016/ink" xmlns:am3d="http://schemas.microsoft.com/office/drawing/2017/model3d" xmlns:o="urn:schemas-microsoft-com:office:office" xmlns:oel="http://schemas.microsoft.com/office/2019/extlst" xmlns:r="http://schemas.openxmlformats.org/officeDocument/2006/relationships" xmlns:m="http://schemas.openxmlformats.org/officeDocument/2006/math" xmlns:v="urn:schemas-microsoft-com:vml" xmlns:wp14="http://schemas.microsoft.com/office/word/2010/wordprocessingDrawing" xmlns:wp="http://schemas.openxmlformats.org/drawingml/2006/wordprocessingDrawing" xmlns:w10="urn:schemas-microsoft-com:office:word" xmlns:w="http://schemas.openxmlformats.org/wordprocessingml/2006/main" xmlns:w14="http://schemas.microsoft.com/office/word/2010/wordml" xmlns:w15="http://schemas.microsoft.com/office/word/2012/wordml" xmlns:w16cex="http://schemas.microsoft.com/office/word/2018/wordml/cex" xmlns:w16cid="http://schemas.microsoft.com/office/word/2016/wordml/cid" xmlns:w16="http://schemas.microsoft.com/office/word/2018/wordml" xmlns:w16du="http://schemas.microsoft.com/office/word/2023/wordml/word16du" xmlns:w16sdtdh="http://schemas.microsoft.com/office/word/2020/wordml/sdtdatahash" xmlns:w16sdtfl="http://schemas.microsoft.com/office/word/2024/wordml/sdtformatlock" xmlns:w16se="http://schemas.microsoft.com/office/word/2015/wordml/symex" xmlns:wpg="http://schemas.microsoft.com/office/word/2010/wordprocessingGroup" xmlns:wpi="http://schemas.microsoft.com/office/word/2010/wordprocessingInk" xmlns:wne="http://schemas.microsoft.com/office/word/2006/wordml" xmlns:wps="http://schemas.microsoft.com/office/word/2010/wordprocessingShape" mc:Ignorable="w14 w15 w16se w16cid w16 w16cex w16sdtdh w16sdtfl w16du wp14">
+  <w:abstractNum w:abstractNumId="0" w15:restartNumberingAfterBreak="0">
+    <w:nsid w:val="6506591E"/>
+    <w:multiLevelType w:val="hybridMultilevel"/>
+    <w:tmpl w:val="F6A6C00E"/>
+    <w:lvl w:ilvl="0" w:tplc="6DD87230">
+      <w:start w:val="1"/>
+      <w:numFmt w:val="decimal"/>
+      <w:lvlText w:val="%1."/>
+      <w:lvlJc w:val="left"/>
+      <w:pPr>
+        <w:ind w:left="2061" w:hanging="360"/>
+      </w:pPr>
+      <w:rPr>
+        <w:rFonts w:hint="default"/>
+      </w:rPr>
+    </w:lvl>
+    <w:lvl w:ilvl="1" w:tplc="04160019" w:tentative="1">
+      <w:start w:val="1"/>
+      <w:numFmt w:val="lowerLetter"/>
+      <w:lvlText w:val="%2."/>
+      <w:lvlJc w:val="left"/>
+      <w:pPr>
+        <w:ind w:left="2781" w:hanging="360"/>
+      </w:pPr>
+    </w:lvl>
+    <w:lvl w:ilvl="2" w:tplc="0416001B" w:tentative="1">
+      <w:start w:val="1"/>
+      <w:numFmt w:val="lowerRoman"/>
+      <w:lvlText w:val="%3."/>
+      <w:lvlJc w:val="right"/>
+      <w:pPr>
+        <w:ind w:left="3501" w:hanging="180"/>
+      </w:pPr>
+    </w:lvl>
+    <w:lvl w:ilvl="3" w:tplc="0416000F" w:tentative="1">
+      <w:start w:val="1"/>
+      <w:numFmt w:val="decimal"/>
+      <w:lvlText w:val="%4."/>
+      <w:lvlJc w:val="left"/>
+      <w:pPr>
+        <w:ind w:left="4221" w:hanging="360"/>
+      </w:pPr>
+    </w:lvl>
+    <w:lvl w:ilvl="4" w:tplc="04160019" w:tentative="1">
+      <w:start w:val="1"/>
+      <w:numFmt w:val="lowerLetter"/>
+      <w:lvlText w:val="%5."/>
+      <w:lvlJc w:val="left"/>
+      <w:pPr>
+        <w:ind w:left="4941" w:hanging="360"/>
+      </w:pPr>
+    </w:lvl>
+    <w:lvl w:ilvl="5" w:tplc="0416001B" w:tentative="1">
+      <w:start w:val="1"/>
+      <w:numFmt w:val="lowerRoman"/>
+      <w:lvlText w:val="%6."/>
+      <w:lvlJc w:val="right"/>
+      <w:pPr>
+        <w:ind w:left="5661" w:hanging="180"/>
+      </w:pPr>
+    </w:lvl>
+    <w:lvl w:ilvl="6" w:tplc="0416000F" w:tentative="1">
+      <w:start w:val="1"/>
+      <w:numFmt w:val="decimal"/>
+      <w:lvlText w:val="%7."/>
+      <w:lvlJc w:val="left"/>
+      <w:pPr>
+        <w:ind w:left="6381" w:hanging="360"/>
+      </w:pPr>
+    </w:lvl>
+    <w:lvl w:ilvl="7" w:tplc="04160019" w:tentative="1">
+      <w:start w:val="1"/>
+      <w:numFmt w:val="lowerLetter"/>
+      <w:lvlText w:val="%8."/>
+      <w:lvlJc w:val="left"/>
+      <w:pPr>
+        <w:ind w:left="7101" w:hanging="360"/>
+      </w:pPr>
+    </w:lvl>
+    <w:lvl w:ilvl="8" w:tplc="0416001B" w:tentative="1">
+      <w:start w:val="1"/>
+      <w:numFmt w:val="lowerRoman"/>
+      <w:lvlText w:val="%9."/>
+      <w:lvlJc w:val="right"/>
+      <w:pPr>
+        <w:ind w:left="7821" w:hanging="180"/>
+      </w:pPr>
+    </w:lvl>
+  </w:abstractNum>
+  <w:abstractNum w:abstractNumId="1" w15:restartNumberingAfterBreak="0">
+    <w:nsid w:val="735F5E67"/>
+    <w:multiLevelType w:val="hybridMultilevel"/>
+    <w:tmpl w:val="49CC8D28"/>
+    <w:lvl w:ilvl="0" w:tplc="2B7EEFCE">
+      <w:start w:val="1"/>
+      <w:numFmt w:val="decimal"/>
+      <w:lvlText w:val="%1."/>
+      <w:lvlJc w:val="left"/>
+      <w:pPr>
+        <w:ind w:left="2061" w:hanging="360"/>
+      </w:pPr>
+      <w:rPr>
+        <w:rFonts w:hint="default"/>
+      </w:rPr>
+    </w:lvl>
+    <w:lvl w:ilvl="1" w:tplc="04160019" w:tentative="1">
+      <w:start w:val="1"/>
+      <w:numFmt w:val="lowerLetter"/>
+      <w:lvlText w:val="%2."/>
+      <w:lvlJc w:val="left"/>
+      <w:pPr>
+        <w:ind w:left="2781" w:hanging="360"/>
+      </w:pPr>
+    </w:lvl>
+    <w:lvl w:ilvl="2" w:tplc="0416001B" w:tentative="1">
+      <w:start w:val="1"/>
+      <w:numFmt w:val="lowerRoman"/>
+      <w:lvlText w:val="%3."/>
+      <w:lvlJc w:val="right"/>
+      <w:pPr>
+        <w:ind w:left="3501" w:hanging="180"/>
+      </w:pPr>
+    </w:lvl>
+    <w:lvl w:ilvl="3" w:tplc="0416000F" w:tentative="1">
+      <w:start w:val="1"/>
+      <w:numFmt w:val="decimal"/>
+      <w:lvlText w:val="%4."/>
+      <w:lvlJc w:val="left"/>
+      <w:pPr>
+        <w:ind w:left="4221" w:hanging="360"/>
+      </w:pPr>
+    </w:lvl>
+    <w:lvl w:ilvl="4" w:tplc="04160019" w:tentative="1">
+      <w:start w:val="1"/>
+      <w:numFmt w:val="lowerLetter"/>
+      <w:lvlText w:val="%5."/>
+      <w:lvlJc w:val="left"/>
+      <w:pPr>
+        <w:ind w:left="4941" w:hanging="360"/>
+      </w:pPr>
+    </w:lvl>
+    <w:lvl w:ilvl="5" w:tplc="0416001B" w:tentative="1">
+      <w:start w:val="1"/>
+      <w:numFmt w:val="lowerRoman"/>
+      <w:lvlText w:val="%6."/>
+      <w:lvlJc w:val="right"/>
+      <w:pPr>
+        <w:ind w:left="5661" w:hanging="180"/>
+      </w:pPr>
+    </w:lvl>
+    <w:lvl w:ilvl="6" w:tplc="0416000F" w:tentative="1">
+      <w:start w:val="1"/>
+      <w:numFmt w:val="decimal"/>
+      <w:lvlText w:val="%7."/>
+      <w:lvlJc w:val="left"/>
+      <w:pPr>
+        <w:ind w:left="6381" w:hanging="360"/>
+      </w:pPr>
+    </w:lvl>
+    <w:lvl w:ilvl="7" w:tplc="04160019" w:tentative="1">
+      <w:start w:val="1"/>
+      <w:numFmt w:val="lowerLetter"/>
+      <w:lvlText w:val="%8."/>
+      <w:lvlJc w:val="left"/>
+      <w:pPr>
+        <w:ind w:left="7101" w:hanging="360"/>
+      </w:pPr>
+    </w:lvl>
+    <w:lvl w:ilvl="8" w:tplc="0416001B" w:tentative="1">
+      <w:start w:val="1"/>
+      <w:numFmt w:val="lowerRoman"/>
+      <w:lvlText w:val="%9."/>
+      <w:lvlJc w:val="right"/>
+      <w:pPr>
+        <w:ind w:left="7821" w:hanging="180"/>
+      </w:pPr>
+    </w:lvl>
+  </w:abstractNum>
+  <w:num w:numId="1" w16cid:durableId="619805617">
+    <w:abstractNumId w:val="1"/>
+  </w:num>
+  <w:num w:numId="2" w16cid:durableId="2069183112">
+    <w:abstractNumId w:val="0"/>
+  </w:num>
+</w:numbering>
+</file>
+
 <file path=word/styles.xml><?xml version="1.0" encoding="utf-8"?>
 <w:styles xmlns:mc="http://schemas.openxmlformats.org/markup-compatibility/2006" xmlns:r="http://schemas.openxmlformats.org/officeDocument/2006/relationships" xmlns:w="http://schemas.openxmlformats.org/wordprocessingml/2006/main" xmlns:w14="http://schemas.microsoft.com/office/word/2010/wordml" xmlns:w15="http://schemas.microsoft.com/office/word/2012/wordml" xmlns:w16cex="http://schemas.microsoft.com/office/word/2018/wordml/cex" xmlns:w16cid="http://schemas.microsoft.com/office/word/2016/wordml/cid" xmlns:w16="http://schemas.microsoft.com/office/word/2018/wordml" xmlns:w16du="http://schemas.microsoft.com/office/word/2023/wordml/word16du" xmlns:w16sdtdh="http://schemas.microsoft.com/office/word/2020/wordml/sdtdatahash" xmlns:w16sdtfl="http://schemas.microsoft.com/office/word/2024/wordml/sdtformatlock" xmlns:w16se="http://schemas.microsoft.com/office/word/2015/wordml/symex" mc:Ignorable="w14 w15 w16se w16cid w16 w16cex w16sdtdh w16sdtfl w16du">
   <w:docDefaults>
     <w:rPrDefault>
       <w:rPr>
-        <w:rFonts w:asciiTheme="minorHAnsi" w:eastAsiaTheme="minorHAnsi" w:hAnsiTheme="minorHAnsi" w:cstheme="minorBidi"/>
+        <w:rFonts w:ascii="Arial" w:eastAsiaTheme="minorHAnsi" w:hAnsi="Arial" w:cs="Arial"/>
         <w:kern w:val="2"/>
         <w:sz w:val="24"/>
         <w:szCs w:val="24"/>
@@ -408,7 +1768,9 @@
     </w:rPrDefault>
     <w:pPrDefault>
       <w:pPr>
-        <w:spacing w:after="160" w:line="278" w:lineRule="auto"/>
+        <w:spacing w:after="160" w:line="360" w:lineRule="auto"/>
+        <w:ind w:firstLine="1701"/>
+        <w:jc w:val="both"/>
       </w:pPr>
     </w:pPrDefault>
   </w:docDefaults>
@@ -801,7 +2163,7 @@
     <w:link w:val="Ttulo1Char"/>
     <w:uiPriority w:val="9"/>
     <w:qFormat/>
-    <w:rsid w:val="00A244DB"/>
+    <w:rsid w:val="00FB3D2B"/>
     <w:pPr>
       <w:keepNext/>
       <w:keepLines/>
@@ -824,7 +2186,7 @@
     <w:semiHidden/>
     <w:unhideWhenUsed/>
     <w:qFormat/>
-    <w:rsid w:val="00A244DB"/>
+    <w:rsid w:val="00FB3D2B"/>
     <w:pPr>
       <w:keepNext/>
       <w:keepLines/>
@@ -847,7 +2209,7 @@
     <w:semiHidden/>
     <w:unhideWhenUsed/>
     <w:qFormat/>
-    <w:rsid w:val="00A244DB"/>
+    <w:rsid w:val="00FB3D2B"/>
     <w:pPr>
       <w:keepNext/>
       <w:keepLines/>
@@ -855,7 +2217,7 @@
       <w:outlineLvl w:val="2"/>
     </w:pPr>
     <w:rPr>
-      <w:rFonts w:eastAsiaTheme="majorEastAsia" w:cstheme="majorBidi"/>
+      <w:rFonts w:asciiTheme="minorHAnsi" w:eastAsiaTheme="majorEastAsia" w:hAnsiTheme="minorHAnsi" w:cstheme="majorBidi"/>
       <w:color w:val="0F4761" w:themeColor="accent1" w:themeShade="BF"/>
       <w:sz w:val="28"/>
       <w:szCs w:val="28"/>
@@ -870,7 +2232,7 @@
     <w:semiHidden/>
     <w:unhideWhenUsed/>
     <w:qFormat/>
-    <w:rsid w:val="00A244DB"/>
+    <w:rsid w:val="00FB3D2B"/>
     <w:pPr>
       <w:keepNext/>
       <w:keepLines/>
@@ -878,7 +2240,7 @@
       <w:outlineLvl w:val="3"/>
     </w:pPr>
     <w:rPr>
-      <w:rFonts w:eastAsiaTheme="majorEastAsia" w:cstheme="majorBidi"/>
+      <w:rFonts w:asciiTheme="minorHAnsi" w:eastAsiaTheme="majorEastAsia" w:hAnsiTheme="minorHAnsi" w:cstheme="majorBidi"/>
       <w:i/>
       <w:iCs/>
       <w:color w:val="0F4761" w:themeColor="accent1" w:themeShade="BF"/>
@@ -893,7 +2255,7 @@
     <w:semiHidden/>
     <w:unhideWhenUsed/>
     <w:qFormat/>
-    <w:rsid w:val="00A244DB"/>
+    <w:rsid w:val="00FB3D2B"/>
     <w:pPr>
       <w:keepNext/>
       <w:keepLines/>
@@ -901,7 +2263,7 @@
       <w:outlineLvl w:val="4"/>
     </w:pPr>
     <w:rPr>
-      <w:rFonts w:eastAsiaTheme="majorEastAsia" w:cstheme="majorBidi"/>
+      <w:rFonts w:asciiTheme="minorHAnsi" w:eastAsiaTheme="majorEastAsia" w:hAnsiTheme="minorHAnsi" w:cstheme="majorBidi"/>
       <w:color w:val="0F4761" w:themeColor="accent1" w:themeShade="BF"/>
     </w:rPr>
   </w:style>
@@ -914,7 +2276,7 @@
     <w:semiHidden/>
     <w:unhideWhenUsed/>
     <w:qFormat/>
-    <w:rsid w:val="00A244DB"/>
+    <w:rsid w:val="00FB3D2B"/>
     <w:pPr>
       <w:keepNext/>
       <w:keepLines/>
@@ -922,7 +2284,7 @@
       <w:outlineLvl w:val="5"/>
     </w:pPr>
     <w:rPr>
-      <w:rFonts w:eastAsiaTheme="majorEastAsia" w:cstheme="majorBidi"/>
+      <w:rFonts w:asciiTheme="minorHAnsi" w:eastAsiaTheme="majorEastAsia" w:hAnsiTheme="minorHAnsi" w:cstheme="majorBidi"/>
       <w:i/>
       <w:iCs/>
       <w:color w:val="595959" w:themeColor="text1" w:themeTint="A6"/>
@@ -937,7 +2299,7 @@
     <w:semiHidden/>
     <w:unhideWhenUsed/>
     <w:qFormat/>
-    <w:rsid w:val="00A244DB"/>
+    <w:rsid w:val="00FB3D2B"/>
     <w:pPr>
       <w:keepNext/>
       <w:keepLines/>
@@ -945,7 +2307,7 @@
       <w:outlineLvl w:val="6"/>
     </w:pPr>
     <w:rPr>
-      <w:rFonts w:eastAsiaTheme="majorEastAsia" w:cstheme="majorBidi"/>
+      <w:rFonts w:asciiTheme="minorHAnsi" w:eastAsiaTheme="majorEastAsia" w:hAnsiTheme="minorHAnsi" w:cstheme="majorBidi"/>
       <w:color w:val="595959" w:themeColor="text1" w:themeTint="A6"/>
     </w:rPr>
   </w:style>
@@ -958,7 +2320,7 @@
     <w:semiHidden/>
     <w:unhideWhenUsed/>
     <w:qFormat/>
-    <w:rsid w:val="00A244DB"/>
+    <w:rsid w:val="00FB3D2B"/>
     <w:pPr>
       <w:keepNext/>
       <w:keepLines/>
@@ -966,7 +2328,7 @@
       <w:outlineLvl w:val="7"/>
     </w:pPr>
     <w:rPr>
-      <w:rFonts w:eastAsiaTheme="majorEastAsia" w:cstheme="majorBidi"/>
+      <w:rFonts w:asciiTheme="minorHAnsi" w:eastAsiaTheme="majorEastAsia" w:hAnsiTheme="minorHAnsi" w:cstheme="majorBidi"/>
       <w:i/>
       <w:iCs/>
       <w:color w:val="272727" w:themeColor="text1" w:themeTint="D8"/>
@@ -981,7 +2343,7 @@
     <w:semiHidden/>
     <w:unhideWhenUsed/>
     <w:qFormat/>
-    <w:rsid w:val="00A244DB"/>
+    <w:rsid w:val="00FB3D2B"/>
     <w:pPr>
       <w:keepNext/>
       <w:keepLines/>
@@ -989,7 +2351,7 @@
       <w:outlineLvl w:val="8"/>
     </w:pPr>
     <w:rPr>
-      <w:rFonts w:eastAsiaTheme="majorEastAsia" w:cstheme="majorBidi"/>
+      <w:rFonts w:asciiTheme="minorHAnsi" w:eastAsiaTheme="majorEastAsia" w:hAnsiTheme="minorHAnsi" w:cstheme="majorBidi"/>
       <w:color w:val="272727" w:themeColor="text1" w:themeTint="D8"/>
     </w:rPr>
   </w:style>
@@ -1024,7 +2386,7 @@
     <w:basedOn w:val="Fontepargpadro"/>
     <w:link w:val="Ttulo1"/>
     <w:uiPriority w:val="9"/>
-    <w:rsid w:val="00A244DB"/>
+    <w:rsid w:val="00FB3D2B"/>
     <w:rPr>
       <w:rFonts w:asciiTheme="majorHAnsi" w:eastAsiaTheme="majorEastAsia" w:hAnsiTheme="majorHAnsi" w:cstheme="majorBidi"/>
       <w:color w:val="0F4761" w:themeColor="accent1" w:themeShade="BF"/>
@@ -1038,7 +2400,7 @@
     <w:link w:val="Ttulo2"/>
     <w:uiPriority w:val="9"/>
     <w:semiHidden/>
-    <w:rsid w:val="00A244DB"/>
+    <w:rsid w:val="00FB3D2B"/>
     <w:rPr>
       <w:rFonts w:asciiTheme="majorHAnsi" w:eastAsiaTheme="majorEastAsia" w:hAnsiTheme="majorHAnsi" w:cstheme="majorBidi"/>
       <w:color w:val="0F4761" w:themeColor="accent1" w:themeShade="BF"/>
@@ -1052,9 +2414,9 @@
     <w:link w:val="Ttulo3"/>
     <w:uiPriority w:val="9"/>
     <w:semiHidden/>
-    <w:rsid w:val="00A244DB"/>
+    <w:rsid w:val="00FB3D2B"/>
     <w:rPr>
-      <w:rFonts w:eastAsiaTheme="majorEastAsia" w:cstheme="majorBidi"/>
+      <w:rFonts w:asciiTheme="minorHAnsi" w:eastAsiaTheme="majorEastAsia" w:hAnsiTheme="minorHAnsi" w:cstheme="majorBidi"/>
       <w:color w:val="0F4761" w:themeColor="accent1" w:themeShade="BF"/>
       <w:sz w:val="28"/>
       <w:szCs w:val="28"/>
@@ -1066,9 +2428,9 @@
     <w:link w:val="Ttulo4"/>
     <w:uiPriority w:val="9"/>
     <w:semiHidden/>
-    <w:rsid w:val="00A244DB"/>
+    <w:rsid w:val="00FB3D2B"/>
     <w:rPr>
-      <w:rFonts w:eastAsiaTheme="majorEastAsia" w:cstheme="majorBidi"/>
+      <w:rFonts w:asciiTheme="minorHAnsi" w:eastAsiaTheme="majorEastAsia" w:hAnsiTheme="minorHAnsi" w:cstheme="majorBidi"/>
       <w:i/>
       <w:iCs/>
       <w:color w:val="0F4761" w:themeColor="accent1" w:themeShade="BF"/>
@@ -1080,9 +2442,9 @@
     <w:link w:val="Ttulo5"/>
     <w:uiPriority w:val="9"/>
     <w:semiHidden/>
-    <w:rsid w:val="00A244DB"/>
+    <w:rsid w:val="00FB3D2B"/>
     <w:rPr>
-      <w:rFonts w:eastAsiaTheme="majorEastAsia" w:cstheme="majorBidi"/>
+      <w:rFonts w:asciiTheme="minorHAnsi" w:eastAsiaTheme="majorEastAsia" w:hAnsiTheme="minorHAnsi" w:cstheme="majorBidi"/>
       <w:color w:val="0F4761" w:themeColor="accent1" w:themeShade="BF"/>
     </w:rPr>
   </w:style>
@@ -1092,9 +2454,9 @@
     <w:link w:val="Ttulo6"/>
     <w:uiPriority w:val="9"/>
     <w:semiHidden/>
-    <w:rsid w:val="00A244DB"/>
+    <w:rsid w:val="00FB3D2B"/>
     <w:rPr>
-      <w:rFonts w:eastAsiaTheme="majorEastAsia" w:cstheme="majorBidi"/>
+      <w:rFonts w:asciiTheme="minorHAnsi" w:eastAsiaTheme="majorEastAsia" w:hAnsiTheme="minorHAnsi" w:cstheme="majorBidi"/>
       <w:i/>
       <w:iCs/>
       <w:color w:val="595959" w:themeColor="text1" w:themeTint="A6"/>
@@ -1106,9 +2468,9 @@
     <w:link w:val="Ttulo7"/>
     <w:uiPriority w:val="9"/>
     <w:semiHidden/>
-    <w:rsid w:val="00A244DB"/>
+    <w:rsid w:val="00FB3D2B"/>
     <w:rPr>
-      <w:rFonts w:eastAsiaTheme="majorEastAsia" w:cstheme="majorBidi"/>
+      <w:rFonts w:asciiTheme="minorHAnsi" w:eastAsiaTheme="majorEastAsia" w:hAnsiTheme="minorHAnsi" w:cstheme="majorBidi"/>
       <w:color w:val="595959" w:themeColor="text1" w:themeTint="A6"/>
     </w:rPr>
   </w:style>
@@ -1118,9 +2480,9 @@
     <w:link w:val="Ttulo8"/>
     <w:uiPriority w:val="9"/>
     <w:semiHidden/>
-    <w:rsid w:val="00A244DB"/>
+    <w:rsid w:val="00FB3D2B"/>
     <w:rPr>
-      <w:rFonts w:eastAsiaTheme="majorEastAsia" w:cstheme="majorBidi"/>
+      <w:rFonts w:asciiTheme="minorHAnsi" w:eastAsiaTheme="majorEastAsia" w:hAnsiTheme="minorHAnsi" w:cstheme="majorBidi"/>
       <w:i/>
       <w:iCs/>
       <w:color w:val="272727" w:themeColor="text1" w:themeTint="D8"/>
@@ -1132,9 +2494,9 @@
     <w:link w:val="Ttulo9"/>
     <w:uiPriority w:val="9"/>
     <w:semiHidden/>
-    <w:rsid w:val="00A244DB"/>
+    <w:rsid w:val="00FB3D2B"/>
     <w:rPr>
-      <w:rFonts w:eastAsiaTheme="majorEastAsia" w:cstheme="majorBidi"/>
+      <w:rFonts w:asciiTheme="minorHAnsi" w:eastAsiaTheme="majorEastAsia" w:hAnsiTheme="minorHAnsi" w:cstheme="majorBidi"/>
       <w:color w:val="272727" w:themeColor="text1" w:themeTint="D8"/>
     </w:rPr>
   </w:style>
@@ -1145,7 +2507,7 @@
     <w:link w:val="TtuloChar"/>
     <w:uiPriority w:val="10"/>
     <w:qFormat/>
-    <w:rsid w:val="00A244DB"/>
+    <w:rsid w:val="00FB3D2B"/>
     <w:pPr>
       <w:spacing w:after="80" w:line="240" w:lineRule="auto"/>
       <w:contextualSpacing/>
@@ -1163,7 +2525,7 @@
     <w:basedOn w:val="Fontepargpadro"/>
     <w:link w:val="Ttulo"/>
     <w:uiPriority w:val="10"/>
-    <w:rsid w:val="00A244DB"/>
+    <w:rsid w:val="00FB3D2B"/>
     <w:rPr>
       <w:rFonts w:asciiTheme="majorHAnsi" w:eastAsiaTheme="majorEastAsia" w:hAnsiTheme="majorHAnsi" w:cstheme="majorBidi"/>
       <w:spacing w:val="-10"/>
@@ -1179,14 +2541,14 @@
     <w:link w:val="SubttuloChar"/>
     <w:uiPriority w:val="11"/>
     <w:qFormat/>
-    <w:rsid w:val="00A244DB"/>
+    <w:rsid w:val="00FB3D2B"/>
     <w:pPr>
       <w:numPr>
         <w:ilvl w:val="1"/>
       </w:numPr>
     </w:pPr>
     <w:rPr>
-      <w:rFonts w:eastAsiaTheme="majorEastAsia" w:cstheme="majorBidi"/>
+      <w:rFonts w:asciiTheme="minorHAnsi" w:eastAsiaTheme="majorEastAsia" w:hAnsiTheme="minorHAnsi" w:cstheme="majorBidi"/>
       <w:color w:val="595959" w:themeColor="text1" w:themeTint="A6"/>
       <w:spacing w:val="15"/>
       <w:sz w:val="28"/>
@@ -1198,9 +2560,9 @@
     <w:basedOn w:val="Fontepargpadro"/>
     <w:link w:val="Subttulo"/>
     <w:uiPriority w:val="11"/>
-    <w:rsid w:val="00A244DB"/>
+    <w:rsid w:val="00FB3D2B"/>
     <w:rPr>
-      <w:rFonts w:eastAsiaTheme="majorEastAsia" w:cstheme="majorBidi"/>
+      <w:rFonts w:asciiTheme="minorHAnsi" w:eastAsiaTheme="majorEastAsia" w:hAnsiTheme="minorHAnsi" w:cstheme="majorBidi"/>
       <w:color w:val="595959" w:themeColor="text1" w:themeTint="A6"/>
       <w:spacing w:val="15"/>
       <w:sz w:val="28"/>
@@ -1214,7 +2576,7 @@
     <w:link w:val="CitaoChar"/>
     <w:uiPriority w:val="29"/>
     <w:qFormat/>
-    <w:rsid w:val="00A244DB"/>
+    <w:rsid w:val="00FB3D2B"/>
     <w:pPr>
       <w:spacing w:before="160"/>
       <w:jc w:val="center"/>
@@ -1230,7 +2592,7 @@
     <w:basedOn w:val="Fontepargpadro"/>
     <w:link w:val="Citao"/>
     <w:uiPriority w:val="29"/>
-    <w:rsid w:val="00A244DB"/>
+    <w:rsid w:val="00FB3D2B"/>
     <w:rPr>
       <w:i/>
       <w:iCs/>
@@ -1242,7 +2604,7 @@
     <w:basedOn w:val="Normal"/>
     <w:uiPriority w:val="34"/>
     <w:qFormat/>
-    <w:rsid w:val="00A244DB"/>
+    <w:rsid w:val="00FB3D2B"/>
     <w:pPr>
       <w:ind w:left="720"/>
       <w:contextualSpacing/>
@@ -1253,7 +2615,7 @@
     <w:basedOn w:val="Fontepargpadro"/>
     <w:uiPriority w:val="21"/>
     <w:qFormat/>
-    <w:rsid w:val="00A244DB"/>
+    <w:rsid w:val="00FB3D2B"/>
     <w:rPr>
       <w:i/>
       <w:iCs/>
@@ -1267,7 +2629,7 @@
     <w:link w:val="CitaoIntensaChar"/>
     <w:uiPriority w:val="30"/>
     <w:qFormat/>
-    <w:rsid w:val="00A244DB"/>
+    <w:rsid w:val="00FB3D2B"/>
     <w:pPr>
       <w:pBdr>
         <w:top w:val="single" w:sz="4" w:space="10" w:color="0F4761" w:themeColor="accent1" w:themeShade="BF"/>
@@ -1288,7 +2650,7 @@
     <w:basedOn w:val="Fontepargpadro"/>
     <w:link w:val="CitaoIntensa"/>
     <w:uiPriority w:val="30"/>
-    <w:rsid w:val="00A244DB"/>
+    <w:rsid w:val="00FB3D2B"/>
     <w:rPr>
       <w:i/>
       <w:iCs/>
@@ -1300,13 +2662,80 @@
     <w:basedOn w:val="Fontepargpadro"/>
     <w:uiPriority w:val="32"/>
     <w:qFormat/>
-    <w:rsid w:val="00A244DB"/>
+    <w:rsid w:val="00FB3D2B"/>
     <w:rPr>
       <w:b/>
       <w:bCs/>
       <w:smallCaps/>
       <w:color w:val="0F4761" w:themeColor="accent1" w:themeShade="BF"/>
       <w:spacing w:val="5"/>
+    </w:rPr>
+  </w:style>
+  <w:style w:type="paragraph" w:styleId="Cabealho">
+    <w:name w:val="header"/>
+    <w:basedOn w:val="Normal"/>
+    <w:link w:val="CabealhoChar"/>
+    <w:uiPriority w:val="99"/>
+    <w:unhideWhenUsed/>
+    <w:rsid w:val="00FB3D2B"/>
+    <w:pPr>
+      <w:tabs>
+        <w:tab w:val="center" w:pos="4252"/>
+        <w:tab w:val="right" w:pos="8504"/>
+      </w:tabs>
+      <w:spacing w:after="0" w:line="240" w:lineRule="auto"/>
+    </w:pPr>
+  </w:style>
+  <w:style w:type="character" w:customStyle="1" w:styleId="CabealhoChar">
+    <w:name w:val="Cabeçalho Char"/>
+    <w:basedOn w:val="Fontepargpadro"/>
+    <w:link w:val="Cabealho"/>
+    <w:uiPriority w:val="99"/>
+    <w:rsid w:val="00FB3D2B"/>
+  </w:style>
+  <w:style w:type="paragraph" w:styleId="Rodap">
+    <w:name w:val="footer"/>
+    <w:basedOn w:val="Normal"/>
+    <w:link w:val="RodapChar"/>
+    <w:uiPriority w:val="99"/>
+    <w:unhideWhenUsed/>
+    <w:rsid w:val="00FB3D2B"/>
+    <w:pPr>
+      <w:tabs>
+        <w:tab w:val="center" w:pos="4252"/>
+        <w:tab w:val="right" w:pos="8504"/>
+      </w:tabs>
+      <w:spacing w:after="0" w:line="240" w:lineRule="auto"/>
+    </w:pPr>
+  </w:style>
+  <w:style w:type="character" w:customStyle="1" w:styleId="RodapChar">
+    <w:name w:val="Rodapé Char"/>
+    <w:basedOn w:val="Fontepargpadro"/>
+    <w:link w:val="Rodap"/>
+    <w:uiPriority w:val="99"/>
+    <w:rsid w:val="00FB3D2B"/>
+  </w:style>
+  <w:style w:type="character" w:styleId="Hyperlink">
+    <w:name w:val="Hyperlink"/>
+    <w:basedOn w:val="Fontepargpadro"/>
+    <w:uiPriority w:val="99"/>
+    <w:unhideWhenUsed/>
+    <w:rsid w:val="000F3E6C"/>
+    <w:rPr>
+      <w:color w:val="467886" w:themeColor="hyperlink"/>
+      <w:u w:val="single"/>
+    </w:rPr>
+  </w:style>
+  <w:style w:type="character" w:styleId="MenoPendente">
+    <w:name w:val="Unresolved Mention"/>
+    <w:basedOn w:val="Fontepargpadro"/>
+    <w:uiPriority w:val="99"/>
+    <w:semiHidden/>
+    <w:unhideWhenUsed/>
+    <w:rsid w:val="000F3E6C"/>
+    <w:rPr>
+      <w:color w:val="605E5C"/>
+      <w:shd w:val="clear" w:color="auto" w:fill="E1DFDD"/>
     </w:rPr>
   </w:style>
 </w:styles>
@@ -1625,16 +3054,4 @@
     </a:ext>
   </a:extLst>
 </a:theme>
-</file>
-
-<file path=customXml/item1.xml><?xml version="1.0" encoding="utf-8"?>
-<b:Sources xmlns:b="http://schemas.openxmlformats.org/officeDocument/2006/bibliography" xmlns="http://schemas.openxmlformats.org/officeDocument/2006/bibliography" SelectedStyle="\APASixthEditionOfficeOnline.xsl" StyleName="APA" Version="6"/>
-</file>
-
-<file path=customXml/itemProps1.xml><?xml version="1.0" encoding="utf-8"?>
-<ds:datastoreItem xmlns:ds="http://schemas.openxmlformats.org/officeDocument/2006/customXml" ds:itemID="{6385C26B-3C9E-4737-A51B-52C2E96A45E6}">
-  <ds:schemaRefs>
-    <ds:schemaRef ds:uri="http://schemas.openxmlformats.org/officeDocument/2006/bibliography"/>
-  </ds:schemaRefs>
-</ds:datastoreItem>
 </file>
</xml_diff>